<commit_message>
add grid and edit report
</commit_message>
<xml_diff>
--- a/final_report.docx
+++ b/final_report.docx
@@ -143,6 +143,8 @@
         <w:jc w:val="center"/>
         <w:rPr>
           <w:rFonts w:ascii="Calibri" w:hAnsi="Calibri" w:cs="Calibri"/>
+          <w:b/>
+          <w:bCs/>
           <w:sz w:val="40"/>
           <w:szCs w:val="40"/>
           <w:rtl/>
@@ -151,6 +153,8 @@
       <w:r>
         <w:rPr>
           <w:rFonts w:ascii="Calibri" w:hAnsi="Calibri" w:cs="Calibri" w:hint="cs"/>
+          <w:b/>
+          <w:bCs/>
           <w:sz w:val="40"/>
           <w:szCs w:val="40"/>
           <w:rtl/>
@@ -160,6 +164,8 @@
       <w:r>
         <w:rPr>
           <w:rFonts w:ascii="Calibri" w:hAnsi="Calibri" w:cs="Calibri" w:hint="cs"/>
+          <w:b/>
+          <w:bCs/>
           <w:sz w:val="40"/>
           <w:szCs w:val="40"/>
           <w:rtl/>
@@ -169,6 +175,8 @@
       <w:r>
         <w:rPr>
           <w:rFonts w:ascii="Calibri" w:hAnsi="Calibri" w:cs="Calibri" w:hint="cs"/>
+          <w:b/>
+          <w:bCs/>
           <w:sz w:val="40"/>
           <w:szCs w:val="40"/>
           <w:rtl/>
@@ -250,6 +258,8 @@
         <w:jc w:val="center"/>
         <w:rPr>
           <w:rFonts w:ascii="Calibri" w:hAnsi="Calibri" w:cs="Calibri"/>
+          <w:b/>
+          <w:bCs/>
           <w:sz w:val="40"/>
           <w:szCs w:val="40"/>
           <w:rtl/>
@@ -258,6 +268,8 @@
       <w:r>
         <w:rPr>
           <w:rFonts w:ascii="Calibri" w:hAnsi="Calibri" w:cs="Calibri" w:hint="cs"/>
+          <w:b/>
+          <w:bCs/>
           <w:sz w:val="40"/>
           <w:szCs w:val="40"/>
           <w:rtl/>
@@ -334,14 +346,15 @@
       <w:pPr>
         <w:rPr>
           <w:rFonts w:ascii="Calibri" w:hAnsi="Calibri" w:cs="Calibri"/>
-          <w:sz w:val="24"/>
-          <w:szCs w:val="24"/>
-          <w:rtl/>
-        </w:rPr>
-      </w:pPr>
-      <w:r>
-        <w:rPr>
-          <w:rFonts w:ascii="Calibri" w:hAnsi="Calibri" w:cs="Calibri" w:hint="cs"/>
+          <w:u w:val="single"/>
+          <w:rtl/>
+        </w:rPr>
+      </w:pPr>
+      <w:r>
+        <w:rPr>
+          <w:rFonts w:ascii="Calibri" w:hAnsi="Calibri" w:cs="Calibri" w:hint="cs"/>
+          <w:b/>
+          <w:bCs/>
           <w:sz w:val="24"/>
           <w:szCs w:val="24"/>
           <w:rtl/>
@@ -360,54 +373,1353 @@
       <w:r>
         <w:rPr>
           <w:rFonts w:ascii="Calibri" w:hAnsi="Calibri" w:cs="Calibri"/>
-          <w:sz w:val="24"/>
-          <w:szCs w:val="24"/>
-          <w:rtl/>
-        </w:rPr>
-        <w:t>–</w:t>
-      </w:r>
-      <w:r>
-        <w:rPr>
-          <w:rFonts w:ascii="Calibri" w:hAnsi="Calibri" w:cs="Calibri" w:hint="cs"/>
-          <w:sz w:val="24"/>
-          <w:szCs w:val="24"/>
-          <w:rtl/>
-        </w:rPr>
-        <w:t xml:space="preserve"> תעשיית הסרטים</w:t>
-      </w:r>
-    </w:p>
-    <w:p>
-      <w:pPr>
-        <w:bidi w:val="0"/>
-        <w:rPr>
-          <w:rFonts w:ascii="Calibri" w:hAnsi="Calibri" w:cs="Calibri"/>
-          <w:sz w:val="24"/>
-          <w:szCs w:val="24"/>
-          <w:rtl/>
-        </w:rPr>
-      </w:pPr>
-      <w:r>
-        <w:rPr>
-          <w:rFonts w:ascii="Calibri" w:hAnsi="Calibri" w:cs="Calibri"/>
-          <w:sz w:val="24"/>
-          <w:szCs w:val="24"/>
-          <w:rtl/>
-        </w:rPr>
-        <w:br w:type="page"/>
-      </w:r>
-    </w:p>
-    <w:p>
-      <w:pPr>
-        <w:rPr>
-          <w:rFonts w:ascii="Calibri" w:hAnsi="Calibri" w:cs="Calibri"/>
-          <w:sz w:val="24"/>
-          <w:szCs w:val="24"/>
-          <w:rtl/>
-        </w:rPr>
-      </w:pPr>
-      <w:r>
-        <w:rPr>
-          <w:rFonts w:ascii="Calibri" w:hAnsi="Calibri" w:cs="Calibri" w:hint="cs"/>
+          <w:rtl/>
+        </w:rPr>
+        <w:br/>
+      </w:r>
+    </w:p>
+    <w:p>
+      <w:pPr>
+        <w:rPr>
+          <w:rFonts w:ascii="Calibri" w:hAnsi="Calibri" w:cs="Calibri"/>
+          <w:u w:val="single"/>
+          <w:rtl/>
+        </w:rPr>
+      </w:pPr>
+      <w:r>
+        <w:rPr>
+          <w:rFonts w:ascii="Calibri" w:hAnsi="Calibri" w:cs="Calibri" w:hint="cs"/>
+          <w:u w:val="single"/>
+          <w:rtl/>
+        </w:rPr>
+        <w:t>תעשיית הסרטים</w:t>
+      </w:r>
+    </w:p>
+    <w:p>
+      <w:pPr>
+        <w:pStyle w:val="NormalWeb"/>
+        <w:shd w:val="clear" w:color="auto" w:fill="FFFFFF"/>
+        <w:bidi/>
+        <w:spacing w:before="120" w:beforeAutospacing="0" w:after="120" w:afterAutospacing="0"/>
+        <w:rPr>
+          <w:rFonts w:ascii="Calibri" w:hAnsi="Calibri" w:cs="Calibri"/>
+          <w:sz w:val="21"/>
+          <w:szCs w:val="21"/>
+        </w:rPr>
+      </w:pPr>
+      <w:r>
+        <w:rPr>
+          <w:rFonts w:ascii="Calibri" w:hAnsi="Calibri" w:cs="Calibri"/>
+          <w:sz w:val="21"/>
+          <w:szCs w:val="21"/>
+          <w:rtl/>
+        </w:rPr>
+        <w:t>קולנוע</w:t>
+      </w:r>
+      <w:r>
+        <w:rPr>
+          <w:rFonts w:ascii="Calibri" w:hAnsi="Calibri" w:cs="Calibri"/>
+          <w:sz w:val="21"/>
+          <w:szCs w:val="21"/>
+          <w:rtl/>
+        </w:rPr>
+        <w:t> הוא תחום </w:t>
+      </w:r>
+      <w:hyperlink r:id="rId5" w:tooltip="אמנות" w:history="1">
+        <w:r>
+          <w:rPr>
+            <w:rStyle w:val="Hyperlink"/>
+            <w:rFonts w:ascii="Calibri" w:hAnsi="Calibri" w:cs="Calibri"/>
+            <w:color w:val="auto"/>
+            <w:sz w:val="21"/>
+            <w:szCs w:val="21"/>
+            <w:u w:val="none"/>
+            <w:rtl/>
+          </w:rPr>
+          <w:t>אמנות</w:t>
+        </w:r>
+      </w:hyperlink>
+      <w:r>
+        <w:rPr>
+          <w:rFonts w:ascii="Calibri" w:hAnsi="Calibri" w:cs="Calibri"/>
+          <w:sz w:val="21"/>
+          <w:szCs w:val="21"/>
+        </w:rPr>
+        <w:t> </w:t>
+      </w:r>
+      <w:r>
+        <w:rPr>
+          <w:rFonts w:ascii="Calibri" w:hAnsi="Calibri" w:cs="Calibri"/>
+          <w:sz w:val="21"/>
+          <w:szCs w:val="21"/>
+          <w:rtl/>
+        </w:rPr>
+        <w:t>העוסק ביצירתם ובהקרנתם של </w:t>
+      </w:r>
+      <w:hyperlink r:id="rId6" w:tooltip="סרט קולנוע" w:history="1">
+        <w:r>
+          <w:rPr>
+            <w:rStyle w:val="Hyperlink"/>
+            <w:rFonts w:ascii="Calibri" w:hAnsi="Calibri" w:cs="Calibri"/>
+            <w:color w:val="auto"/>
+            <w:sz w:val="21"/>
+            <w:szCs w:val="21"/>
+            <w:u w:val="none"/>
+            <w:rtl/>
+          </w:rPr>
+          <w:t>סרטי קולנוע</w:t>
+        </w:r>
+      </w:hyperlink>
+      <w:r>
+        <w:rPr>
+          <w:rFonts w:ascii="Calibri" w:hAnsi="Calibri" w:cs="Calibri"/>
+          <w:sz w:val="21"/>
+          <w:szCs w:val="21"/>
+        </w:rPr>
+        <w:t xml:space="preserve">. </w:t>
+      </w:r>
+      <w:r>
+        <w:rPr>
+          <w:rFonts w:ascii="Calibri" w:hAnsi="Calibri" w:cs="Calibri"/>
+          <w:sz w:val="21"/>
+          <w:szCs w:val="21"/>
+          <w:rtl/>
+        </w:rPr>
+        <w:br/>
+      </w:r>
+      <w:r>
+        <w:rPr>
+          <w:rFonts w:ascii="Calibri" w:hAnsi="Calibri" w:cs="Calibri"/>
+          <w:sz w:val="21"/>
+          <w:szCs w:val="21"/>
+          <w:rtl/>
+        </w:rPr>
+        <w:t>הקולנוע הוא מערכת תרבותית, במסגרתה נוצרים מאות ואלפי תוצרי תרבות הנצפים על ידי מיליונים ברחבי העולם. הקולנוע הוא בין השאר כלי </w:t>
+      </w:r>
+      <w:hyperlink r:id="rId7" w:tooltip="תקשורת המונים" w:history="1">
+        <w:r>
+          <w:rPr>
+            <w:rStyle w:val="Hyperlink"/>
+            <w:rFonts w:ascii="Calibri" w:hAnsi="Calibri" w:cs="Calibri"/>
+            <w:color w:val="auto"/>
+            <w:sz w:val="21"/>
+            <w:szCs w:val="21"/>
+            <w:u w:val="none"/>
+            <w:rtl/>
+          </w:rPr>
+          <w:t>תקשורת המונים</w:t>
+        </w:r>
+      </w:hyperlink>
+      <w:r>
+        <w:rPr>
+          <w:rFonts w:ascii="Calibri" w:hAnsi="Calibri" w:cs="Calibri"/>
+          <w:sz w:val="21"/>
+          <w:szCs w:val="21"/>
+        </w:rPr>
+        <w:t xml:space="preserve">, </w:t>
+      </w:r>
+      <w:r>
+        <w:rPr>
+          <w:rFonts w:ascii="Calibri" w:hAnsi="Calibri" w:cs="Calibri" w:hint="cs"/>
+          <w:sz w:val="21"/>
+          <w:szCs w:val="21"/>
+          <w:rtl/>
+        </w:rPr>
+        <w:t xml:space="preserve"> ו</w:t>
+      </w:r>
+      <w:r>
+        <w:rPr>
+          <w:rFonts w:ascii="Calibri" w:hAnsi="Calibri" w:cs="Calibri"/>
+          <w:sz w:val="21"/>
+          <w:szCs w:val="21"/>
+          <w:rtl/>
+        </w:rPr>
+        <w:t xml:space="preserve">בעל השפעות גדולות על החברה והתרבות. </w:t>
+      </w:r>
+      <w:r>
+        <w:rPr>
+          <w:rFonts w:ascii="Calibri" w:hAnsi="Calibri" w:cs="Calibri"/>
+          <w:sz w:val="21"/>
+          <w:szCs w:val="21"/>
+          <w:rtl/>
+        </w:rPr>
+        <w:br/>
+      </w:r>
+      <w:r>
+        <w:rPr>
+          <w:rFonts w:ascii="Calibri" w:hAnsi="Calibri" w:cs="Calibri" w:hint="cs"/>
+          <w:sz w:val="21"/>
+          <w:szCs w:val="21"/>
+          <w:rtl/>
+        </w:rPr>
+        <w:t xml:space="preserve">תעשיית הקולנוע והסרטים היא </w:t>
+      </w:r>
+      <w:r>
+        <w:rPr>
+          <w:rFonts w:ascii="Calibri" w:hAnsi="Calibri" w:cs="Calibri"/>
+          <w:sz w:val="21"/>
+          <w:szCs w:val="21"/>
+          <w:rtl/>
+        </w:rPr>
+        <w:t>המצרך האמנותי הפופולרי ביותר</w:t>
+      </w:r>
+      <w:r>
+        <w:rPr>
+          <w:rFonts w:ascii="Calibri" w:hAnsi="Calibri" w:cs="Calibri"/>
+          <w:sz w:val="21"/>
+          <w:szCs w:val="21"/>
+        </w:rPr>
+        <w:t>.</w:t>
+      </w:r>
+    </w:p>
+    <w:p>
+      <w:pPr>
+        <w:pStyle w:val="NormalWeb"/>
+        <w:shd w:val="clear" w:color="auto" w:fill="FFFFFF"/>
+        <w:bidi/>
+        <w:spacing w:before="120" w:beforeAutospacing="0" w:after="120" w:afterAutospacing="0"/>
+        <w:rPr>
+          <w:rFonts w:ascii="Calibri" w:hAnsi="Calibri" w:cs="Calibri"/>
+          <w:sz w:val="21"/>
+          <w:szCs w:val="21"/>
+          <w:rtl/>
+        </w:rPr>
+      </w:pPr>
+      <w:r>
+        <w:rPr>
+          <w:rFonts w:ascii="Calibri" w:hAnsi="Calibri" w:cs="Calibri" w:hint="cs"/>
+          <w:sz w:val="21"/>
+          <w:szCs w:val="21"/>
+          <w:rtl/>
+        </w:rPr>
+        <w:t>המילה "קולנוע" היא</w:t>
+      </w:r>
+      <w:r>
+        <w:rPr>
+          <w:rFonts w:ascii="Calibri" w:hAnsi="Calibri" w:cs="Calibri"/>
+          <w:sz w:val="21"/>
+          <w:szCs w:val="21"/>
+          <w:rtl/>
+        </w:rPr>
+        <w:t> </w:t>
+      </w:r>
+      <w:r>
+        <w:rPr>
+          <w:rFonts w:ascii="Calibri" w:hAnsi="Calibri" w:cs="Calibri"/>
+          <w:sz w:val="21"/>
+          <w:szCs w:val="21"/>
+          <w:rtl/>
+        </w:rPr>
+        <w:t>הלחם</w:t>
+      </w:r>
+      <w:r>
+        <w:rPr>
+          <w:rFonts w:ascii="Calibri" w:hAnsi="Calibri" w:cs="Calibri"/>
+          <w:sz w:val="21"/>
+          <w:szCs w:val="21"/>
+        </w:rPr>
+        <w:t> </w:t>
+      </w:r>
+      <w:r>
+        <w:rPr>
+          <w:rFonts w:ascii="Calibri" w:hAnsi="Calibri" w:cs="Calibri"/>
+          <w:sz w:val="21"/>
+          <w:szCs w:val="21"/>
+          <w:rtl/>
+        </w:rPr>
+        <w:t>של המילים </w:t>
+      </w:r>
+      <w:hyperlink r:id="rId8" w:history="1">
+        <w:r>
+          <w:rPr>
+            <w:rStyle w:val="Hyperlink"/>
+            <w:rFonts w:ascii="Calibri" w:hAnsi="Calibri" w:cs="Calibri"/>
+            <w:color w:val="auto"/>
+            <w:sz w:val="21"/>
+            <w:szCs w:val="21"/>
+            <w:u w:val="none"/>
+            <w:rtl/>
+          </w:rPr>
+          <w:t>קול</w:t>
+        </w:r>
+      </w:hyperlink>
+      <w:r>
+        <w:rPr>
+          <w:rFonts w:ascii="Calibri" w:hAnsi="Calibri" w:cs="Calibri"/>
+          <w:sz w:val="21"/>
+          <w:szCs w:val="21"/>
+        </w:rPr>
+        <w:t> </w:t>
+      </w:r>
+      <w:r>
+        <w:rPr>
+          <w:rFonts w:ascii="Calibri" w:hAnsi="Calibri" w:cs="Calibri"/>
+          <w:sz w:val="21"/>
+          <w:szCs w:val="21"/>
+          <w:rtl/>
+        </w:rPr>
+        <w:t>ו</w:t>
+      </w:r>
+      <w:hyperlink r:id="rId9" w:tooltip="תנועה (פיזיקה)" w:history="1">
+        <w:r>
+          <w:rPr>
+            <w:rStyle w:val="Hyperlink"/>
+            <w:rFonts w:ascii="Calibri" w:hAnsi="Calibri" w:cs="Calibri"/>
+            <w:color w:val="auto"/>
+            <w:sz w:val="21"/>
+            <w:szCs w:val="21"/>
+            <w:u w:val="none"/>
+            <w:rtl/>
+          </w:rPr>
+          <w:t>תנועה</w:t>
+        </w:r>
+      </w:hyperlink>
+      <w:r>
+        <w:rPr>
+          <w:rFonts w:ascii="Calibri" w:hAnsi="Calibri" w:cs="Calibri" w:hint="cs"/>
+          <w:sz w:val="21"/>
+          <w:szCs w:val="21"/>
+          <w:rtl/>
+        </w:rPr>
+        <w:t xml:space="preserve"> כאשר </w:t>
+      </w:r>
+      <w:r>
+        <w:rPr>
+          <w:rFonts w:ascii="Calibri" w:hAnsi="Calibri" w:cs="Calibri"/>
+          <w:sz w:val="21"/>
+          <w:szCs w:val="21"/>
+          <w:rtl/>
+        </w:rPr>
+        <w:t xml:space="preserve">הדגש </w:t>
+      </w:r>
+      <w:r>
+        <w:rPr>
+          <w:rFonts w:ascii="Calibri" w:hAnsi="Calibri" w:cs="Calibri" w:hint="cs"/>
+          <w:sz w:val="21"/>
+          <w:szCs w:val="21"/>
+          <w:rtl/>
+        </w:rPr>
+        <w:t xml:space="preserve">הוא על המילה </w:t>
+      </w:r>
+      <w:r>
+        <w:rPr>
+          <w:rFonts w:ascii="Calibri" w:hAnsi="Calibri" w:cs="Calibri"/>
+          <w:sz w:val="21"/>
+          <w:szCs w:val="21"/>
+          <w:rtl/>
+        </w:rPr>
+        <w:t xml:space="preserve">הקול </w:t>
+      </w:r>
+      <w:r>
+        <w:rPr>
+          <w:rFonts w:ascii="Calibri" w:hAnsi="Calibri" w:cs="Calibri"/>
+          <w:sz w:val="21"/>
+          <w:szCs w:val="21"/>
+        </w:rPr>
+        <w:t>.</w:t>
+      </w:r>
+      <w:r>
+        <w:rPr>
+          <w:rFonts w:ascii="Calibri" w:hAnsi="Calibri" w:cs="Calibri" w:hint="cs"/>
+          <w:sz w:val="21"/>
+          <w:szCs w:val="21"/>
+          <w:rtl/>
+        </w:rPr>
+        <w:t xml:space="preserve"> </w:t>
+      </w:r>
+      <w:r>
+        <w:rPr>
+          <w:rFonts w:ascii="Calibri" w:hAnsi="Calibri" w:cs="Calibri"/>
+          <w:sz w:val="21"/>
+          <w:szCs w:val="21"/>
+          <w:rtl/>
+        </w:rPr>
+        <w:br/>
+      </w:r>
+      <w:r>
+        <w:rPr>
+          <w:rFonts w:ascii="Calibri" w:hAnsi="Calibri" w:cs="Calibri"/>
+          <w:sz w:val="21"/>
+          <w:szCs w:val="21"/>
+          <w:rtl/>
+        </w:rPr>
+        <w:t>מקורו בהתפתחות הטכנולוגית - הקולנוע בא לאחר ה</w:t>
+      </w:r>
+      <w:hyperlink r:id="rId10" w:tooltip="ראינוע" w:history="1">
+        <w:r>
+          <w:rPr>
+            <w:rFonts w:ascii="Calibri" w:hAnsi="Calibri" w:cs="Calibri"/>
+            <w:sz w:val="21"/>
+            <w:szCs w:val="21"/>
+            <w:rtl/>
+          </w:rPr>
+          <w:t>ראינוע</w:t>
+        </w:r>
+      </w:hyperlink>
+      <w:r>
+        <w:rPr>
+          <w:rFonts w:ascii="Calibri" w:hAnsi="Calibri" w:cs="Calibri"/>
+          <w:sz w:val="21"/>
+          <w:szCs w:val="21"/>
+        </w:rPr>
+        <w:t xml:space="preserve"> - </w:t>
+      </w:r>
+      <w:r>
+        <w:rPr>
+          <w:rFonts w:ascii="Calibri" w:hAnsi="Calibri" w:cs="Calibri"/>
+          <w:sz w:val="21"/>
+          <w:szCs w:val="21"/>
+          <w:rtl/>
+        </w:rPr>
+        <w:t>הסרט האילם</w:t>
+      </w:r>
+      <w:r>
+        <w:rPr>
+          <w:rFonts w:ascii="Calibri" w:hAnsi="Calibri" w:cs="Calibri"/>
+          <w:sz w:val="21"/>
+          <w:szCs w:val="21"/>
+        </w:rPr>
+        <w:t>.</w:t>
+      </w:r>
+    </w:p>
+    <w:p>
+      <w:pPr>
+        <w:pStyle w:val="NormalWeb"/>
+        <w:shd w:val="clear" w:color="auto" w:fill="FFFFFF"/>
+        <w:bidi/>
+        <w:spacing w:before="120" w:beforeAutospacing="0" w:after="120" w:afterAutospacing="0"/>
+        <w:rPr>
+          <w:rFonts w:ascii="Calibri" w:hAnsi="Calibri" w:cs="Calibri" w:hint="cs"/>
+          <w:sz w:val="21"/>
+          <w:szCs w:val="21"/>
+          <w:rtl/>
+        </w:rPr>
+      </w:pPr>
+      <w:r>
+        <w:rPr>
+          <w:rFonts w:ascii="Calibri" w:hAnsi="Calibri" w:cs="Calibri"/>
+          <w:sz w:val="21"/>
+          <w:szCs w:val="21"/>
+          <w:rtl/>
+        </w:rPr>
+        <w:t>בזמן ה</w:t>
+      </w:r>
+      <w:hyperlink r:id="rId11" w:tooltip="ראינוע" w:history="1">
+        <w:r>
+          <w:rPr>
+            <w:rFonts w:ascii="Calibri" w:hAnsi="Calibri" w:cs="Calibri"/>
+            <w:sz w:val="21"/>
+            <w:szCs w:val="21"/>
+            <w:rtl/>
+          </w:rPr>
+          <w:t>ראינוע</w:t>
+        </w:r>
+      </w:hyperlink>
+      <w:r>
+        <w:rPr>
+          <w:rFonts w:ascii="Calibri" w:hAnsi="Calibri" w:cs="Calibri"/>
+          <w:sz w:val="21"/>
+          <w:szCs w:val="21"/>
+        </w:rPr>
+        <w:t xml:space="preserve">, </w:t>
+      </w:r>
+      <w:r>
+        <w:rPr>
+          <w:rFonts w:ascii="Calibri" w:hAnsi="Calibri" w:cs="Calibri"/>
+          <w:sz w:val="21"/>
+          <w:szCs w:val="21"/>
+          <w:rtl/>
+        </w:rPr>
+        <w:t>הבדלי שפה שבין ארץ לאחרת לא היוו מגבלה מכיוון שהסרטים היו אילמים. מדי פעם, כשנוצר צורך, היו מקרינים במקביל לסרט כותרות (במעין שלט נלווה) וכשרצו להקרין סרט בארץ אחרת, החליפו את הכותרות לשפה המדוברת באותה ארץ</w:t>
+      </w:r>
+      <w:r>
+        <w:rPr>
+          <w:rFonts w:ascii="Calibri" w:hAnsi="Calibri" w:cs="Calibri" w:hint="cs"/>
+          <w:sz w:val="21"/>
+          <w:szCs w:val="21"/>
+          <w:rtl/>
+        </w:rPr>
+        <w:t>.</w:t>
+      </w:r>
+    </w:p>
+    <w:p>
+      <w:pPr>
+        <w:pStyle w:val="NormalWeb"/>
+        <w:shd w:val="clear" w:color="auto" w:fill="FFFFFF"/>
+        <w:bidi/>
+        <w:spacing w:before="120" w:beforeAutospacing="0" w:after="120" w:afterAutospacing="0"/>
+        <w:rPr>
+          <w:rFonts w:ascii="Calibri" w:hAnsi="Calibri" w:cs="Calibri"/>
+          <w:sz w:val="21"/>
+          <w:szCs w:val="21"/>
+          <w:rtl/>
+        </w:rPr>
+      </w:pPr>
+      <w:r>
+        <w:rPr>
+          <w:rFonts w:ascii="Calibri" w:hAnsi="Calibri" w:cs="Calibri"/>
+          <w:sz w:val="21"/>
+          <w:szCs w:val="21"/>
+          <w:rtl/>
+        </w:rPr>
+        <w:t xml:space="preserve">הפקת סרטים היא יקרה מאד לכן ההשקעות הגדולות מתבצעות לרוב על ידי אנשים בעלי ניסיון. הסרטים מדורגים לרמות שונות, כשרמות גבוהות יותר פירושן השקעה גדולה יותר ויקרה יותר. </w:t>
+      </w:r>
+    </w:p>
+    <w:p>
+      <w:pPr>
+        <w:shd w:val="clear" w:color="auto" w:fill="FFFFFF"/>
+        <w:spacing w:before="120" w:after="120" w:line="240" w:lineRule="auto"/>
+        <w:rPr>
+          <w:rFonts w:ascii="Calibri" w:eastAsia="Times New Roman" w:hAnsi="Calibri" w:cs="Calibri"/>
+          <w:sz w:val="21"/>
+          <w:szCs w:val="21"/>
+          <w:u w:val="single"/>
+          <w:rtl/>
+        </w:rPr>
+      </w:pPr>
+      <w:r>
+        <w:rPr>
+          <w:rFonts w:ascii="Calibri" w:eastAsia="Times New Roman" w:hAnsi="Calibri" w:cs="Calibri" w:hint="cs"/>
+          <w:sz w:val="21"/>
+          <w:szCs w:val="21"/>
+          <w:u w:val="single"/>
+          <w:rtl/>
+        </w:rPr>
+        <w:t>הקולנוע ההוליוודי</w:t>
+      </w:r>
+    </w:p>
+    <w:p>
+      <w:pPr>
+        <w:shd w:val="clear" w:color="auto" w:fill="FFFFFF"/>
+        <w:spacing w:before="120" w:after="120" w:line="240" w:lineRule="auto"/>
+        <w:rPr>
+          <w:rFonts w:ascii="Calibri" w:eastAsia="Times New Roman" w:hAnsi="Calibri" w:cs="Calibri"/>
+          <w:sz w:val="21"/>
+          <w:szCs w:val="21"/>
+        </w:rPr>
+      </w:pPr>
+      <w:r>
+        <w:rPr>
+          <w:rFonts w:ascii="Calibri" w:eastAsia="Times New Roman" w:hAnsi="Calibri" w:cs="Calibri"/>
+          <w:sz w:val="21"/>
+          <w:szCs w:val="21"/>
+          <w:rtl/>
+        </w:rPr>
+        <w:t>הקולנוע ה</w:t>
+      </w:r>
+      <w:hyperlink r:id="rId12" w:tooltip="הוליווד" w:history="1">
+        <w:r>
+          <w:rPr>
+            <w:rFonts w:ascii="Calibri" w:eastAsia="Times New Roman" w:hAnsi="Calibri" w:cs="Calibri"/>
+            <w:sz w:val="21"/>
+            <w:szCs w:val="21"/>
+            <w:rtl/>
+          </w:rPr>
+          <w:t>הוליוודי</w:t>
+        </w:r>
+      </w:hyperlink>
+      <w:r>
+        <w:rPr>
+          <w:rFonts w:ascii="Calibri" w:eastAsia="Times New Roman" w:hAnsi="Calibri" w:cs="Calibri"/>
+          <w:sz w:val="21"/>
+          <w:szCs w:val="21"/>
+        </w:rPr>
+        <w:t> </w:t>
+      </w:r>
+      <w:r>
+        <w:rPr>
+          <w:rFonts w:ascii="Calibri" w:eastAsia="Times New Roman" w:hAnsi="Calibri" w:cs="Calibri"/>
+          <w:sz w:val="21"/>
+          <w:szCs w:val="21"/>
+          <w:rtl/>
+        </w:rPr>
+        <w:t xml:space="preserve">החל את דרכו יחד עם הקולנוע עצמו. </w:t>
+      </w:r>
+      <w:r>
+        <w:rPr>
+          <w:rFonts w:ascii="Calibri" w:eastAsia="Times New Roman" w:hAnsi="Calibri" w:cs="Calibri"/>
+          <w:sz w:val="21"/>
+          <w:szCs w:val="21"/>
+          <w:rtl/>
+        </w:rPr>
+        <w:br/>
+      </w:r>
+      <w:r>
+        <w:rPr>
+          <w:rFonts w:ascii="Calibri" w:eastAsia="Times New Roman" w:hAnsi="Calibri" w:cs="Calibri"/>
+          <w:sz w:val="21"/>
+          <w:szCs w:val="21"/>
+          <w:rtl/>
+        </w:rPr>
+        <w:t>הוליווד עצמה הוקמה בתחילת שנות העשרי</w:t>
+      </w:r>
+      <w:r>
+        <w:rPr>
+          <w:rFonts w:ascii="Calibri" w:eastAsia="Times New Roman" w:hAnsi="Calibri" w:cs="Calibri" w:hint="cs"/>
+          <w:sz w:val="21"/>
+          <w:szCs w:val="21"/>
+          <w:rtl/>
+        </w:rPr>
+        <w:t>ם,</w:t>
+      </w:r>
+      <w:r>
+        <w:rPr>
+          <w:rFonts w:ascii="Calibri" w:eastAsia="Times New Roman" w:hAnsi="Calibri" w:cs="Calibri"/>
+          <w:sz w:val="21"/>
+          <w:szCs w:val="21"/>
+        </w:rPr>
+        <w:t xml:space="preserve"> </w:t>
+      </w:r>
+      <w:r>
+        <w:rPr>
+          <w:rFonts w:ascii="Calibri" w:eastAsia="Times New Roman" w:hAnsi="Calibri" w:cs="Calibri"/>
+          <w:sz w:val="21"/>
+          <w:szCs w:val="21"/>
+          <w:rtl/>
+        </w:rPr>
+        <w:t>כשיוצרי הראינוע</w:t>
+      </w:r>
+      <w:r>
+        <w:rPr>
+          <w:rFonts w:ascii="Calibri" w:eastAsia="Times New Roman" w:hAnsi="Calibri" w:cs="Calibri"/>
+          <w:sz w:val="21"/>
+          <w:szCs w:val="21"/>
+        </w:rPr>
+        <w:t> </w:t>
+      </w:r>
+      <w:r>
+        <w:rPr>
+          <w:rFonts w:ascii="Calibri" w:eastAsia="Times New Roman" w:hAnsi="Calibri" w:cs="Calibri"/>
+          <w:sz w:val="21"/>
+          <w:szCs w:val="21"/>
+          <w:rtl/>
+        </w:rPr>
+        <w:t>נדדו מערבה. שם רכשה קבוצה מהם אדמה מבעליה, ששמם היה הוליווד, והחליטו להשאיר את השם. הוליווד הייתה במקום מושלם למגוון של לוקיישנים שונים. החל מהנוף ההררי מצפון, הים במערב, ההרים והמדבר במזרח, ועמקי קליפורניה</w:t>
+      </w:r>
+      <w:r>
+        <w:rPr>
+          <w:rFonts w:ascii="Calibri" w:eastAsia="Times New Roman" w:hAnsi="Calibri" w:cs="Calibri"/>
+          <w:sz w:val="21"/>
+          <w:szCs w:val="21"/>
+        </w:rPr>
+        <w:t> </w:t>
+      </w:r>
+      <w:r>
+        <w:rPr>
+          <w:rFonts w:ascii="Calibri" w:eastAsia="Times New Roman" w:hAnsi="Calibri" w:cs="Calibri"/>
+          <w:sz w:val="21"/>
+          <w:szCs w:val="21"/>
+          <w:rtl/>
+        </w:rPr>
+        <w:t>הפוריים</w:t>
+      </w:r>
+      <w:r>
+        <w:rPr>
+          <w:rFonts w:ascii="Calibri" w:eastAsia="Times New Roman" w:hAnsi="Calibri" w:cs="Calibri"/>
+          <w:sz w:val="21"/>
+          <w:szCs w:val="21"/>
+        </w:rPr>
+        <w:t>.</w:t>
+      </w:r>
+    </w:p>
+    <w:p>
+      <w:pPr>
+        <w:shd w:val="clear" w:color="auto" w:fill="FFFFFF"/>
+        <w:spacing w:before="120" w:after="120" w:line="240" w:lineRule="auto"/>
+        <w:rPr>
+          <w:rFonts w:ascii="Calibri" w:eastAsia="Times New Roman" w:hAnsi="Calibri" w:cs="Calibri"/>
+          <w:sz w:val="21"/>
+          <w:szCs w:val="21"/>
+        </w:rPr>
+      </w:pPr>
+      <w:r>
+        <w:rPr>
+          <w:rFonts w:ascii="Calibri" w:eastAsia="Times New Roman" w:hAnsi="Calibri" w:cs="Calibri"/>
+          <w:sz w:val="21"/>
+          <w:szCs w:val="21"/>
+          <w:rtl/>
+        </w:rPr>
+        <w:t>הקולנוע זכה לדחיפה גדולה בשל יצירתו של הקולנוען האמריקני </w:t>
+      </w:r>
+      <w:proofErr w:type="spellStart"/>
+      <w:r>
+        <w:rPr>
+          <w:rFonts w:ascii="Calibri" w:eastAsia="Times New Roman" w:hAnsi="Calibri" w:cs="Calibri" w:hint="cs"/>
+          <w:sz w:val="21"/>
+          <w:szCs w:val="21"/>
+          <w:rtl/>
+        </w:rPr>
+        <w:t>ד.וו.</w:t>
+      </w:r>
+      <w:r>
+        <w:rPr>
+          <w:rFonts w:ascii="Calibri" w:eastAsia="Times New Roman" w:hAnsi="Calibri" w:cs="Calibri"/>
+          <w:sz w:val="21"/>
+          <w:szCs w:val="21"/>
+          <w:rtl/>
+        </w:rPr>
+        <w:t>גריפית</w:t>
+      </w:r>
+      <w:proofErr w:type="spellEnd"/>
+      <w:r>
+        <w:rPr>
+          <w:rFonts w:ascii="Calibri" w:eastAsia="Times New Roman" w:hAnsi="Calibri" w:cs="Calibri"/>
+          <w:sz w:val="21"/>
+          <w:szCs w:val="21"/>
+          <w:rtl/>
+        </w:rPr>
+        <w:t xml:space="preserve"> </w:t>
+      </w:r>
+      <w:r>
+        <w:rPr>
+          <w:rFonts w:ascii="Calibri" w:eastAsia="Times New Roman" w:hAnsi="Calibri" w:cs="Calibri" w:hint="cs"/>
+          <w:sz w:val="21"/>
+          <w:szCs w:val="21"/>
+          <w:rtl/>
+        </w:rPr>
+        <w:t>ש</w:t>
+      </w:r>
+      <w:r>
+        <w:rPr>
+          <w:rFonts w:ascii="Calibri" w:eastAsia="Times New Roman" w:hAnsi="Calibri" w:cs="Calibri"/>
+          <w:sz w:val="21"/>
+          <w:szCs w:val="21"/>
+          <w:rtl/>
+        </w:rPr>
+        <w:t xml:space="preserve">התחיל את הקריירה הקולנועית שלו בתור שחקן, אך מהר מאוד התחיל גם לצלם ותוך זמן קצר גם קיבל הזדמנות לביים. </w:t>
+      </w:r>
+      <w:r>
+        <w:rPr>
+          <w:rFonts w:ascii="Calibri" w:eastAsia="Times New Roman" w:hAnsi="Calibri" w:cs="Calibri"/>
+          <w:sz w:val="21"/>
+          <w:szCs w:val="21"/>
+          <w:rtl/>
+        </w:rPr>
+        <w:br/>
+      </w:r>
+      <w:r>
+        <w:rPr>
+          <w:rFonts w:ascii="Calibri" w:eastAsia="Times New Roman" w:hAnsi="Calibri" w:cs="Calibri"/>
+          <w:sz w:val="21"/>
+          <w:szCs w:val="21"/>
+          <w:rtl/>
+        </w:rPr>
+        <w:t>בשנת</w:t>
+      </w:r>
+      <w:hyperlink r:id="rId13" w:tooltip="1915" w:history="1">
+        <w:r>
+          <w:rPr>
+            <w:rFonts w:ascii="Calibri" w:eastAsia="Times New Roman" w:hAnsi="Calibri" w:cs="Calibri"/>
+            <w:sz w:val="21"/>
+            <w:szCs w:val="21"/>
+          </w:rPr>
+          <w:t>1915</w:t>
+        </w:r>
+      </w:hyperlink>
+      <w:r>
+        <w:rPr>
+          <w:rFonts w:ascii="Calibri" w:eastAsia="Times New Roman" w:hAnsi="Calibri" w:cs="Calibri"/>
+          <w:sz w:val="21"/>
+          <w:szCs w:val="21"/>
+        </w:rPr>
+        <w:t> </w:t>
+      </w:r>
+      <w:r>
+        <w:rPr>
+          <w:rFonts w:ascii="Calibri" w:eastAsia="Times New Roman" w:hAnsi="Calibri" w:cs="Calibri" w:hint="cs"/>
+          <w:sz w:val="21"/>
+          <w:szCs w:val="21"/>
+          <w:rtl/>
+        </w:rPr>
+        <w:t xml:space="preserve"> </w:t>
+      </w:r>
+      <w:r>
+        <w:rPr>
+          <w:rFonts w:ascii="Calibri" w:eastAsia="Times New Roman" w:hAnsi="Calibri" w:cs="Calibri"/>
+          <w:sz w:val="21"/>
+          <w:szCs w:val="21"/>
+          <w:rtl/>
+        </w:rPr>
+        <w:t>ביים את סרטו הראשו</w:t>
+      </w:r>
+      <w:r>
+        <w:rPr>
+          <w:rFonts w:ascii="Calibri" w:eastAsia="Times New Roman" w:hAnsi="Calibri" w:cs="Calibri" w:hint="cs"/>
+          <w:sz w:val="21"/>
+          <w:szCs w:val="21"/>
+          <w:rtl/>
+        </w:rPr>
+        <w:t>ן "לידתה של אומה", סרט שיצר</w:t>
+      </w:r>
+      <w:r>
+        <w:rPr>
+          <w:rFonts w:ascii="Calibri" w:eastAsia="Times New Roman" w:hAnsi="Calibri" w:cs="Calibri"/>
+          <w:sz w:val="21"/>
+          <w:szCs w:val="21"/>
+          <w:rtl/>
+        </w:rPr>
+        <w:t xml:space="preserve"> למעשה את שפת הקולנוע כפי שאנו מכירים אותה היום כמו: עריכה בתוך הסצנה, שימוש ב</w:t>
+      </w:r>
+      <w:hyperlink r:id="rId14" w:tooltip="קלוז אפ" w:history="1">
+        <w:r>
+          <w:rPr>
+            <w:rFonts w:ascii="Calibri" w:eastAsia="Times New Roman" w:hAnsi="Calibri" w:cs="Calibri"/>
+            <w:sz w:val="21"/>
+            <w:szCs w:val="21"/>
+            <w:rtl/>
+          </w:rPr>
+          <w:t>קלוז-אפ</w:t>
+        </w:r>
+      </w:hyperlink>
+      <w:r>
+        <w:rPr>
+          <w:rFonts w:ascii="Calibri" w:eastAsia="Times New Roman" w:hAnsi="Calibri" w:cs="Calibri"/>
+          <w:sz w:val="21"/>
+          <w:szCs w:val="21"/>
+        </w:rPr>
+        <w:t> </w:t>
+      </w:r>
+      <w:r>
+        <w:rPr>
+          <w:rFonts w:ascii="Calibri" w:eastAsia="Times New Roman" w:hAnsi="Calibri" w:cs="Calibri"/>
+          <w:sz w:val="21"/>
+          <w:szCs w:val="21"/>
+          <w:rtl/>
+        </w:rPr>
+        <w:t xml:space="preserve">וקצב עריכה שונה בהתאם לדרמטיות שבסצנה. </w:t>
+      </w:r>
+      <w:r>
+        <w:rPr>
+          <w:rFonts w:ascii="Calibri" w:eastAsia="Times New Roman" w:hAnsi="Calibri" w:cs="Calibri"/>
+          <w:sz w:val="21"/>
+          <w:szCs w:val="21"/>
+          <w:rtl/>
+        </w:rPr>
+        <w:br/>
+      </w:r>
+      <w:r>
+        <w:rPr>
+          <w:rFonts w:ascii="Calibri" w:eastAsia="Times New Roman" w:hAnsi="Calibri" w:cs="Calibri"/>
+          <w:sz w:val="21"/>
+          <w:szCs w:val="21"/>
+          <w:rtl/>
+        </w:rPr>
+        <w:t xml:space="preserve">סרטו </w:t>
+      </w:r>
+      <w:r>
+        <w:rPr>
+          <w:rFonts w:ascii="Calibri" w:eastAsia="Times New Roman" w:hAnsi="Calibri" w:cs="Calibri" w:hint="cs"/>
+          <w:sz w:val="21"/>
+          <w:szCs w:val="21"/>
+          <w:rtl/>
+        </w:rPr>
+        <w:t>השני, "אי סובלנות"</w:t>
+      </w:r>
+      <w:r>
+        <w:rPr>
+          <w:rFonts w:ascii="Calibri" w:eastAsia="Times New Roman" w:hAnsi="Calibri" w:cs="Calibri"/>
+          <w:sz w:val="21"/>
+          <w:szCs w:val="21"/>
+        </w:rPr>
+        <w:t xml:space="preserve"> </w:t>
+      </w:r>
+      <w:r>
+        <w:rPr>
+          <w:rFonts w:ascii="Calibri" w:eastAsia="Times New Roman" w:hAnsi="Calibri" w:cs="Calibri"/>
+          <w:sz w:val="21"/>
+          <w:szCs w:val="21"/>
+          <w:rtl/>
+        </w:rPr>
+        <w:t>כלל סצנות המונים ותפאורות בגובה עשרות מטרים, מצלמות שהועלו עם מעליות והמצאות רבות שהפכו את הסרט, שאורכו 163 דקות, לתצוגת איכות קולנועית כבר ב-1916</w:t>
+      </w:r>
+      <w:r>
+        <w:rPr>
+          <w:rFonts w:ascii="Calibri" w:eastAsia="Times New Roman" w:hAnsi="Calibri" w:cs="Calibri"/>
+          <w:sz w:val="21"/>
+          <w:szCs w:val="21"/>
+        </w:rPr>
+        <w:t>.</w:t>
+      </w:r>
+    </w:p>
+    <w:p>
+      <w:pPr>
+        <w:shd w:val="clear" w:color="auto" w:fill="FFFFFF"/>
+        <w:spacing w:before="120" w:after="120" w:line="240" w:lineRule="auto"/>
+        <w:rPr>
+          <w:rFonts w:ascii="Calibri" w:eastAsia="Times New Roman" w:hAnsi="Calibri" w:cs="Calibri"/>
+          <w:sz w:val="21"/>
+          <w:szCs w:val="21"/>
+          <w:rtl/>
+        </w:rPr>
+      </w:pPr>
+      <w:r>
+        <w:rPr>
+          <w:rFonts w:ascii="Calibri" w:eastAsia="Times New Roman" w:hAnsi="Calibri" w:cs="Calibri"/>
+          <w:sz w:val="21"/>
+          <w:szCs w:val="21"/>
+          <w:rtl/>
+        </w:rPr>
+        <w:t>קולנוען נוסף וידוע שהביא את הראינוע לפסגות חדשות היה </w:t>
+      </w:r>
+      <w:hyperlink r:id="rId15" w:tooltip="צ'ארלי צ'פלין" w:history="1">
+        <w:r>
+          <w:rPr>
+            <w:rFonts w:ascii="Calibri" w:eastAsia="Times New Roman" w:hAnsi="Calibri" w:cs="Calibri"/>
+            <w:sz w:val="21"/>
+            <w:szCs w:val="21"/>
+            <w:rtl/>
+          </w:rPr>
+          <w:t>צ'ארלי צ'פלין</w:t>
+        </w:r>
+      </w:hyperlink>
+      <w:r>
+        <w:rPr>
+          <w:rFonts w:ascii="Calibri" w:eastAsia="Times New Roman" w:hAnsi="Calibri" w:cs="Calibri"/>
+          <w:sz w:val="21"/>
+          <w:szCs w:val="21"/>
+        </w:rPr>
+        <w:t xml:space="preserve">, </w:t>
+      </w:r>
+      <w:r>
+        <w:rPr>
+          <w:rFonts w:ascii="Calibri" w:eastAsia="Times New Roman" w:hAnsi="Calibri" w:cs="Calibri"/>
+          <w:sz w:val="21"/>
+          <w:szCs w:val="21"/>
+          <w:rtl/>
+        </w:rPr>
+        <w:t>אשר נחשב לאחת מהדמויות החשובות</w:t>
+      </w:r>
+      <w:r>
+        <w:rPr>
+          <w:rFonts w:ascii="Calibri" w:eastAsia="Times New Roman" w:hAnsi="Calibri" w:cs="Calibri" w:hint="cs"/>
+          <w:sz w:val="21"/>
+          <w:szCs w:val="21"/>
+          <w:rtl/>
+        </w:rPr>
+        <w:t xml:space="preserve"> </w:t>
+      </w:r>
+      <w:r>
+        <w:rPr>
+          <w:rFonts w:ascii="Calibri" w:eastAsia="Times New Roman" w:hAnsi="Calibri" w:cs="Calibri"/>
+          <w:sz w:val="21"/>
+          <w:szCs w:val="21"/>
+          <w:rtl/>
+        </w:rPr>
+        <w:t>והמשפיעות ביותר בהיסטוריה של </w:t>
+      </w:r>
+      <w:hyperlink r:id="rId16" w:tooltip="תעשיית הקולנוע" w:history="1">
+        <w:r>
+          <w:rPr>
+            <w:rFonts w:ascii="Calibri" w:eastAsia="Times New Roman" w:hAnsi="Calibri" w:cs="Calibri"/>
+            <w:sz w:val="21"/>
+            <w:szCs w:val="21"/>
+            <w:rtl/>
+          </w:rPr>
+          <w:t>תעשיית הקולנוע</w:t>
+        </w:r>
+      </w:hyperlink>
+      <w:r>
+        <w:rPr>
+          <w:rFonts w:ascii="Calibri" w:eastAsia="Times New Roman" w:hAnsi="Calibri" w:cs="Calibri"/>
+          <w:sz w:val="21"/>
+          <w:szCs w:val="21"/>
+        </w:rPr>
+        <w:t xml:space="preserve">. </w:t>
+      </w:r>
+      <w:r>
+        <w:rPr>
+          <w:rFonts w:ascii="Calibri" w:eastAsia="Times New Roman" w:hAnsi="Calibri" w:cs="Calibri"/>
+          <w:sz w:val="21"/>
+          <w:szCs w:val="21"/>
+          <w:rtl/>
+        </w:rPr>
+        <w:t>סרטיו של צ'פלין הביאו לעולם קולנוע חדש שלא נראה כמוהו, כוריאוגרפיה ייחודית ושימוש מבריק באביזרים ותפאורה</w:t>
+      </w:r>
+      <w:r>
+        <w:rPr>
+          <w:rFonts w:ascii="Calibri" w:eastAsia="Times New Roman" w:hAnsi="Calibri" w:cs="Calibri"/>
+          <w:sz w:val="21"/>
+          <w:szCs w:val="21"/>
+        </w:rPr>
+        <w:t>.</w:t>
+      </w:r>
+    </w:p>
+    <w:p>
+      <w:pPr>
+        <w:shd w:val="clear" w:color="auto" w:fill="FFFFFF"/>
+        <w:spacing w:before="120" w:after="120" w:line="240" w:lineRule="auto"/>
+        <w:rPr>
+          <w:rFonts w:ascii="Calibri" w:eastAsia="Times New Roman" w:hAnsi="Calibri" w:cs="Calibri"/>
+          <w:sz w:val="21"/>
+          <w:szCs w:val="21"/>
+          <w:u w:val="single"/>
+          <w:rtl/>
+        </w:rPr>
+      </w:pPr>
+      <w:r>
+        <w:rPr>
+          <w:rFonts w:ascii="Calibri" w:eastAsia="Times New Roman" w:hAnsi="Calibri" w:cs="Calibri" w:hint="cs"/>
+          <w:sz w:val="21"/>
+          <w:szCs w:val="21"/>
+          <w:u w:val="single"/>
+          <w:rtl/>
+        </w:rPr>
+        <w:t>תור הזהב של הוליווד</w:t>
+      </w:r>
+    </w:p>
+    <w:p>
+      <w:pPr>
+        <w:shd w:val="clear" w:color="auto" w:fill="FFFFFF"/>
+        <w:spacing w:before="120" w:after="120" w:line="240" w:lineRule="auto"/>
+        <w:rPr>
+          <w:rFonts w:ascii="Calibri" w:eastAsia="Times New Roman" w:hAnsi="Calibri" w:cs="Calibri"/>
+          <w:sz w:val="21"/>
+          <w:szCs w:val="21"/>
+        </w:rPr>
+      </w:pPr>
+      <w:r>
+        <w:rPr>
+          <w:rFonts w:ascii="Calibri" w:hAnsi="Calibri" w:cs="Calibri" w:hint="cs"/>
+          <w:sz w:val="21"/>
+          <w:szCs w:val="21"/>
+          <w:rtl/>
+        </w:rPr>
+        <w:t>הוליווד ידועה כמרכז הפקות הסרטים העולמי. האולפן הראשון בהוליווד הוקם ב1911.</w:t>
+      </w:r>
+      <w:r>
+        <w:rPr>
+          <w:rFonts w:ascii="Calibri" w:hAnsi="Calibri" w:cs="Calibri"/>
+          <w:sz w:val="21"/>
+          <w:szCs w:val="21"/>
+          <w:rtl/>
+        </w:rPr>
+        <w:br/>
+      </w:r>
+      <w:r>
+        <w:rPr>
+          <w:rFonts w:ascii="Calibri" w:hAnsi="Calibri" w:cs="Calibri"/>
+          <w:sz w:val="21"/>
+          <w:szCs w:val="21"/>
+          <w:rtl/>
+        </w:rPr>
+        <w:t>בשנות השלושים ובשנות הארבעים, במהלך התקופה אשר זכתה לכינוי "עידן הזהב של הוליווד", הפיקו אולפני הסרטים בהוליווד בעיקר סרטי </w:t>
+      </w:r>
+      <w:hyperlink r:id="rId17" w:tooltip="מערבון" w:history="1">
+        <w:r>
+          <w:rPr>
+            <w:rStyle w:val="Hyperlink"/>
+            <w:rFonts w:ascii="Calibri" w:hAnsi="Calibri" w:cs="Calibri"/>
+            <w:color w:val="auto"/>
+            <w:sz w:val="21"/>
+            <w:szCs w:val="21"/>
+            <w:u w:val="none"/>
+            <w:rtl/>
+          </w:rPr>
+          <w:t>מערבונים</w:t>
+        </w:r>
+      </w:hyperlink>
+      <w:r>
+        <w:rPr>
+          <w:rFonts w:ascii="Calibri" w:hAnsi="Calibri" w:cs="Calibri"/>
+          <w:sz w:val="21"/>
+          <w:szCs w:val="21"/>
+        </w:rPr>
+        <w:t xml:space="preserve">, </w:t>
+      </w:r>
+      <w:r>
+        <w:rPr>
+          <w:rFonts w:ascii="Calibri" w:hAnsi="Calibri" w:cs="Calibri"/>
+          <w:sz w:val="21"/>
+          <w:szCs w:val="21"/>
+          <w:rtl/>
+        </w:rPr>
+        <w:t>סר</w:t>
+      </w:r>
+      <w:r>
+        <w:rPr>
+          <w:rFonts w:ascii="Calibri" w:hAnsi="Calibri" w:cs="Calibri" w:hint="cs"/>
+          <w:sz w:val="21"/>
+          <w:szCs w:val="21"/>
+          <w:rtl/>
+        </w:rPr>
+        <w:t xml:space="preserve">טי סלפסטיק (קומדיה משולבת בתנועות גופניות מכאיבות ומרעישות), </w:t>
+      </w:r>
+      <w:r>
+        <w:rPr>
+          <w:rFonts w:ascii="Calibri" w:hAnsi="Calibri" w:cs="Calibri" w:hint="cs"/>
+          <w:sz w:val="21"/>
+          <w:szCs w:val="21"/>
+          <w:rtl/>
+        </w:rPr>
+        <w:t>סרטי "פילם נואר"</w:t>
+      </w:r>
+      <w:r>
+        <w:rPr>
+          <w:rFonts w:ascii="Calibri" w:hAnsi="Calibri" w:cs="Calibri" w:hint="cs"/>
+          <w:sz w:val="21"/>
+          <w:szCs w:val="21"/>
+          <w:rtl/>
+        </w:rPr>
+        <w:t xml:space="preserve"> (סרטי פשע, בעלי אווירה אפלה)</w:t>
+      </w:r>
+      <w:r>
+        <w:rPr>
+          <w:rFonts w:ascii="Calibri" w:hAnsi="Calibri" w:cs="Calibri" w:hint="cs"/>
+          <w:sz w:val="21"/>
+          <w:szCs w:val="21"/>
+          <w:rtl/>
+        </w:rPr>
+        <w:t xml:space="preserve">, סרטים מוזיקליים (מחזמר), סרטי אנימציה </w:t>
+      </w:r>
+      <w:r>
+        <w:rPr>
+          <w:rFonts w:ascii="Calibri" w:hAnsi="Calibri" w:cs="Calibri"/>
+          <w:sz w:val="21"/>
+          <w:szCs w:val="21"/>
+          <w:rtl/>
+        </w:rPr>
+        <w:t>מצוירים ו</w:t>
+      </w:r>
+      <w:hyperlink r:id="rId18" w:tooltip="סרט ביוגרפי" w:history="1">
+        <w:r>
+          <w:rPr>
+            <w:rStyle w:val="Hyperlink"/>
+            <w:rFonts w:ascii="Calibri" w:hAnsi="Calibri" w:cs="Calibri"/>
+            <w:color w:val="auto"/>
+            <w:sz w:val="21"/>
+            <w:szCs w:val="21"/>
+            <w:u w:val="none"/>
+            <w:rtl/>
+          </w:rPr>
+          <w:t>סרטים ביוגרפיים</w:t>
+        </w:r>
+      </w:hyperlink>
+      <w:r>
+        <w:rPr>
+          <w:rFonts w:ascii="Calibri" w:hAnsi="Calibri" w:cs="Calibri"/>
+          <w:sz w:val="21"/>
+          <w:szCs w:val="21"/>
+        </w:rPr>
+        <w:t>.</w:t>
+      </w:r>
+      <w:r>
+        <w:rPr>
+          <w:rFonts w:ascii="Calibri" w:hAnsi="Calibri" w:cs="Calibri" w:hint="cs"/>
+          <w:sz w:val="21"/>
+          <w:szCs w:val="21"/>
+          <w:rtl/>
+        </w:rPr>
+        <w:t xml:space="preserve"> ב</w:t>
+      </w:r>
+      <w:r>
+        <w:rPr>
+          <w:rFonts w:ascii="Calibri" w:hAnsi="Calibri" w:cs="Calibri"/>
+          <w:sz w:val="21"/>
+          <w:szCs w:val="21"/>
+          <w:rtl/>
+        </w:rPr>
+        <w:t>אותה העת אלפי אנשים הועסקו על ידי אולפני הסרטים - שחקנים, מפיקים, במאים, כותבים, פעלולנים, אנשי מלאכה וטכנאים. בבעלותם של אולפני הסרטים היו מאות בתי קולנוע בערים שונות ברחבי ארצות הברית בהם הוצגו הסרטים שלהם. נקודת השיא של תעשיית הסרטים האמריקאית הייתה במהלך אמצע </w:t>
+      </w:r>
+      <w:hyperlink r:id="rId19" w:tooltip="שנות ה-40 של המאה ה-20" w:history="1">
+        <w:r>
+          <w:rPr>
+            <w:rStyle w:val="Hyperlink"/>
+            <w:rFonts w:ascii="Calibri" w:hAnsi="Calibri" w:cs="Calibri"/>
+            <w:color w:val="auto"/>
+            <w:sz w:val="21"/>
+            <w:szCs w:val="21"/>
+            <w:u w:val="none"/>
+            <w:rtl/>
+          </w:rPr>
+          <w:t>שנות הארבעים</w:t>
+        </w:r>
+      </w:hyperlink>
+      <w:r>
+        <w:rPr>
+          <w:rFonts w:ascii="Calibri" w:hAnsi="Calibri" w:cs="Calibri"/>
+          <w:sz w:val="21"/>
+          <w:szCs w:val="21"/>
+        </w:rPr>
+        <w:t> </w:t>
+      </w:r>
+      <w:r>
+        <w:rPr>
+          <w:rFonts w:ascii="Calibri" w:hAnsi="Calibri" w:cs="Calibri"/>
+          <w:sz w:val="21"/>
+          <w:szCs w:val="21"/>
+          <w:rtl/>
+        </w:rPr>
+        <w:t>כאשר אולפני הקולנוע הפיקו באותה העת כ-400 סרטים בשנה אשר הוצגו בפני קהל של 90 מיליון צופים אמריקאים מדי שבוע</w:t>
+      </w:r>
+      <w:r>
+        <w:rPr>
+          <w:rFonts w:ascii="Calibri" w:hAnsi="Calibri" w:cs="Calibri"/>
+          <w:sz w:val="21"/>
+          <w:szCs w:val="21"/>
+        </w:rPr>
+        <w:t>.</w:t>
+      </w:r>
+    </w:p>
+    <w:p>
+      <w:pPr>
+        <w:pStyle w:val="NormalWeb"/>
+        <w:shd w:val="clear" w:color="auto" w:fill="FFFFFF"/>
+        <w:bidi/>
+        <w:spacing w:before="120" w:beforeAutospacing="0" w:after="120" w:afterAutospacing="0"/>
+        <w:rPr>
+          <w:rFonts w:ascii="Calibri" w:hAnsi="Calibri" w:cs="Calibri"/>
+          <w:sz w:val="21"/>
+          <w:szCs w:val="21"/>
+        </w:rPr>
+      </w:pPr>
+      <w:r>
+        <w:rPr>
+          <w:rFonts w:ascii="Calibri" w:hAnsi="Calibri" w:cs="Calibri"/>
+          <w:sz w:val="21"/>
+          <w:szCs w:val="21"/>
+          <w:rtl/>
+        </w:rPr>
+        <w:t>בשנת 1941 מוציא לאקרנים הבמאי </w:t>
+      </w:r>
+      <w:hyperlink r:id="rId20" w:tooltip="אורסון ולס" w:history="1">
+        <w:r>
+          <w:rPr>
+            <w:rStyle w:val="Hyperlink"/>
+            <w:rFonts w:ascii="Calibri" w:hAnsi="Calibri" w:cs="Calibri"/>
+            <w:color w:val="auto"/>
+            <w:sz w:val="21"/>
+            <w:szCs w:val="21"/>
+            <w:u w:val="none"/>
+            <w:rtl/>
+          </w:rPr>
+          <w:t>אורסון ולס</w:t>
+        </w:r>
+      </w:hyperlink>
+      <w:r>
+        <w:rPr>
+          <w:rFonts w:ascii="Calibri" w:hAnsi="Calibri" w:cs="Calibri"/>
+          <w:sz w:val="21"/>
+          <w:szCs w:val="21"/>
+        </w:rPr>
+        <w:t> </w:t>
+      </w:r>
+      <w:r>
+        <w:rPr>
+          <w:rFonts w:ascii="Calibri" w:hAnsi="Calibri" w:cs="Calibri"/>
+          <w:sz w:val="21"/>
+          <w:szCs w:val="21"/>
+          <w:rtl/>
+        </w:rPr>
+        <w:t>את הסרט </w:t>
+      </w:r>
+      <w:hyperlink r:id="rId21" w:tooltip="האזרח קיין" w:history="1">
+        <w:r>
+          <w:rPr>
+            <w:rStyle w:val="Hyperlink"/>
+            <w:rFonts w:ascii="Calibri" w:hAnsi="Calibri" w:cs="Calibri"/>
+            <w:color w:val="auto"/>
+            <w:sz w:val="21"/>
+            <w:szCs w:val="21"/>
+            <w:u w:val="none"/>
+            <w:rtl/>
+          </w:rPr>
+          <w:t>האזרח קיין</w:t>
+        </w:r>
+      </w:hyperlink>
+      <w:r>
+        <w:rPr>
+          <w:rFonts w:ascii="Calibri" w:hAnsi="Calibri" w:cs="Calibri"/>
+          <w:sz w:val="21"/>
+          <w:szCs w:val="21"/>
+        </w:rPr>
+        <w:t xml:space="preserve"> - </w:t>
+      </w:r>
+      <w:r>
+        <w:rPr>
+          <w:rFonts w:ascii="Calibri" w:hAnsi="Calibri" w:cs="Calibri"/>
+          <w:sz w:val="21"/>
+          <w:szCs w:val="21"/>
+          <w:rtl/>
+        </w:rPr>
+        <w:t>סרט מופתי שנחשב לאחד החשובים בהיסטוריה של הקולנוע. חידושיו כללו שפה קולנועית עשירה, שבירה של מסגרת הזמנים המוכרת ובנייה של דמויות מורכבות ובעלות מספר צדדים</w:t>
+      </w:r>
+      <w:r>
+        <w:rPr>
+          <w:rFonts w:ascii="Calibri" w:hAnsi="Calibri" w:cs="Calibri" w:hint="cs"/>
+          <w:sz w:val="21"/>
+          <w:szCs w:val="21"/>
+          <w:rtl/>
+        </w:rPr>
+        <w:t>.</w:t>
+      </w:r>
+    </w:p>
+    <w:p>
+      <w:pPr>
+        <w:pStyle w:val="NormalWeb"/>
+        <w:shd w:val="clear" w:color="auto" w:fill="FFFFFF"/>
+        <w:bidi/>
+        <w:spacing w:before="120" w:beforeAutospacing="0" w:after="120" w:afterAutospacing="0"/>
+        <w:rPr>
+          <w:rFonts w:ascii="Calibri" w:hAnsi="Calibri" w:cs="Calibri"/>
+          <w:sz w:val="21"/>
+          <w:szCs w:val="21"/>
+        </w:rPr>
+      </w:pPr>
+      <w:r>
+        <w:rPr>
+          <w:rFonts w:ascii="Calibri" w:hAnsi="Calibri" w:cs="Calibri"/>
+          <w:sz w:val="21"/>
+          <w:szCs w:val="21"/>
+          <w:rtl/>
+        </w:rPr>
+        <w:t xml:space="preserve">לאורך השנים, התעשייה התפתחה, צברה ניסיון ושידרגה את היכולות הטכנולוגיות, המקצועיות </w:t>
+      </w:r>
+      <w:proofErr w:type="spellStart"/>
+      <w:r>
+        <w:rPr>
+          <w:rFonts w:ascii="Calibri" w:hAnsi="Calibri" w:cs="Calibri"/>
+          <w:sz w:val="21"/>
+          <w:szCs w:val="21"/>
+          <w:rtl/>
+        </w:rPr>
+        <w:t>והאומנתיות</w:t>
+      </w:r>
+      <w:proofErr w:type="spellEnd"/>
+      <w:r>
+        <w:rPr>
+          <w:rFonts w:ascii="Calibri" w:hAnsi="Calibri" w:cs="Calibri"/>
+          <w:sz w:val="21"/>
+          <w:szCs w:val="21"/>
+        </w:rPr>
+        <w:t>.</w:t>
+      </w:r>
+    </w:p>
+    <w:p>
+      <w:pPr>
+        <w:rPr>
+          <w:rFonts w:ascii="Calibri" w:hAnsi="Calibri" w:cs="Calibri"/>
+          <w:sz w:val="24"/>
+          <w:szCs w:val="24"/>
+          <w:rtl/>
+        </w:rPr>
+      </w:pPr>
+    </w:p>
+    <w:p>
+      <w:pPr>
+        <w:rPr>
+          <w:rFonts w:ascii="Calibri" w:hAnsi="Calibri" w:cs="Calibri"/>
+          <w:b/>
+          <w:bCs/>
+          <w:sz w:val="24"/>
+          <w:szCs w:val="24"/>
+          <w:rtl/>
+        </w:rPr>
+      </w:pPr>
+      <w:r>
+        <w:rPr>
+          <w:rFonts w:ascii="Calibri" w:hAnsi="Calibri" w:cs="Calibri" w:hint="cs"/>
+          <w:b/>
+          <w:bCs/>
           <w:sz w:val="24"/>
           <w:szCs w:val="24"/>
           <w:rtl/>
@@ -440,6 +1752,14 @@
       <w:pPr>
         <w:rPr>
           <w:rFonts w:ascii="Calibri" w:hAnsi="Calibri" w:cs="Calibri"/>
+          <w:sz w:val="24"/>
+          <w:szCs w:val="24"/>
+          <w:rtl/>
+        </w:rPr>
+      </w:pPr>
+      <w:r>
+        <w:rPr>
+          <w:rFonts w:ascii="Calibri" w:hAnsi="Calibri" w:cs="Calibri" w:hint="cs"/>
           <w:b/>
           <w:bCs/>
           <w:sz w:val="24"/>
@@ -447,7 +1767,9 @@
           <w:u w:val="single"/>
           <w:rtl/>
         </w:rPr>
-      </w:pPr>
+        <w:lastRenderedPageBreak/>
+        <w:t>הרעיון הכללי של הפרו</w:t>
+      </w:r>
       <w:r>
         <w:rPr>
           <w:rFonts w:ascii="Calibri" w:hAnsi="Calibri" w:cs="Calibri" w:hint="cs"/>
@@ -458,8 +1780,7 @@
           <w:u w:val="single"/>
           <w:rtl/>
         </w:rPr>
-        <w:lastRenderedPageBreak/>
-        <w:t>הרעיון הכללי של הפרו</w:t>
+        <w:t>י</w:t>
       </w:r>
       <w:r>
         <w:rPr>
@@ -471,7 +1792,7 @@
           <w:u w:val="single"/>
           <w:rtl/>
         </w:rPr>
-        <w:t>י</w:t>
+        <w:t>קט</w:t>
       </w:r>
       <w:r>
         <w:rPr>
@@ -483,7 +1804,7 @@
           <w:u w:val="single"/>
           <w:rtl/>
         </w:rPr>
-        <w:t>קט</w:t>
+        <w:t xml:space="preserve"> (תיאור הבעיה)</w:t>
       </w:r>
       <w:r>
         <w:rPr>
@@ -495,8 +1816,90 @@
           <w:u w:val="single"/>
           <w:rtl/>
         </w:rPr>
-        <w:t xml:space="preserve"> (תיאור הבעיה)</w:t>
-      </w:r>
+        <w:t>:</w:t>
+      </w:r>
+    </w:p>
+    <w:p>
+      <w:pPr>
+        <w:rPr>
+          <w:rFonts w:ascii="Calibri" w:hAnsi="Calibri" w:cs="Calibri"/>
+          <w:sz w:val="24"/>
+          <w:szCs w:val="24"/>
+          <w:rtl/>
+        </w:rPr>
+      </w:pPr>
+      <w:r>
+        <w:rPr>
+          <w:rFonts w:ascii="Calibri" w:hAnsi="Calibri" w:cs="Calibri" w:hint="cs"/>
+          <w:sz w:val="24"/>
+          <w:szCs w:val="24"/>
+          <w:rtl/>
+        </w:rPr>
+        <w:t xml:space="preserve">בעידן של היום, לאחר התפתחות רבה של תעשיית הסרטים, חשוב לתכנן כל סרט מראש במטרה למקסם את הרווחים שניתן להפיק ממנו. </w:t>
+      </w:r>
+    </w:p>
+    <w:p>
+      <w:pPr>
+        <w:rPr>
+          <w:rFonts w:ascii="Calibri" w:hAnsi="Calibri" w:cs="Calibri"/>
+          <w:sz w:val="24"/>
+          <w:szCs w:val="24"/>
+        </w:rPr>
+      </w:pPr>
+      <w:r>
+        <w:rPr>
+          <w:rFonts w:ascii="Calibri" w:hAnsi="Calibri" w:cs="Calibri" w:hint="cs"/>
+          <w:sz w:val="24"/>
+          <w:szCs w:val="24"/>
+          <w:rtl/>
+        </w:rPr>
+        <w:t xml:space="preserve">ולכן, המטרה העיקרית בפרויקט: </w:t>
+      </w:r>
+      <w:r>
+        <w:rPr>
+          <w:rFonts w:ascii="Calibri" w:hAnsi="Calibri" w:cs="Calibri" w:hint="cs"/>
+          <w:sz w:val="24"/>
+          <w:szCs w:val="24"/>
+          <w:rtl/>
+        </w:rPr>
+        <w:t>בהינתן סרט יחד עם תכונות (ז'אנר, במאי, תסריטאי, תקציב סרט..) המאפיינות אותו וכמות שחקנים נדרשת, נרצה לייצר מערכת המחזירה את שילוב השחקנים האופטימאלי כך שרווחי הסרט בקופות בתי הקולנוע (</w:t>
+      </w:r>
+      <w:r>
+        <w:rPr>
+          <w:rFonts w:ascii="Calibri" w:hAnsi="Calibri" w:cs="Calibri"/>
+          <w:sz w:val="24"/>
+          <w:szCs w:val="24"/>
+        </w:rPr>
+        <w:t>(box office</w:t>
+      </w:r>
+      <w:r>
+        <w:rPr>
+          <w:rFonts w:ascii="Calibri" w:hAnsi="Calibri" w:cs="Calibri"/>
+          <w:sz w:val="24"/>
+          <w:szCs w:val="24"/>
+          <w:rtl/>
+        </w:rPr>
+        <w:t xml:space="preserve"> </w:t>
+      </w:r>
+      <w:r>
+        <w:rPr>
+          <w:rFonts w:ascii="Calibri" w:hAnsi="Calibri" w:cs="Calibri" w:hint="cs"/>
+          <w:sz w:val="24"/>
+          <w:szCs w:val="24"/>
+          <w:rtl/>
+        </w:rPr>
+        <w:t>יהיו מקסימאליים.</w:t>
+      </w:r>
+    </w:p>
+    <w:p>
+      <w:pPr>
+        <w:rPr>
+          <w:rFonts w:ascii="Calibri" w:hAnsi="Calibri" w:cs="Calibri"/>
+          <w:sz w:val="24"/>
+          <w:szCs w:val="24"/>
+          <w:rtl/>
+        </w:rPr>
+      </w:pPr>
       <w:r>
         <w:rPr>
           <w:rFonts w:ascii="Calibri" w:hAnsi="Calibri" w:cs="Calibri" w:hint="cs"/>
@@ -507,26 +1910,16 @@
           <w:u w:val="single"/>
           <w:rtl/>
         </w:rPr>
-        <w:t>:</w:t>
-      </w:r>
-    </w:p>
-    <w:p>
-      <w:pPr>
-        <w:rPr>
-          <w:rFonts w:ascii="Calibri" w:hAnsi="Calibri" w:cs="Calibri"/>
-          <w:sz w:val="24"/>
-          <w:szCs w:val="24"/>
-          <w:rtl/>
-        </w:rPr>
-      </w:pPr>
-      <w:r>
-        <w:rPr>
-          <w:rFonts w:ascii="Calibri" w:hAnsi="Calibri" w:cs="Calibri" w:hint="cs"/>
-          <w:sz w:val="24"/>
-          <w:szCs w:val="24"/>
-          <w:rtl/>
-        </w:rPr>
-        <w:t xml:space="preserve">הבעיה הכללית - </w:t>
+        <w:t>דרך הפתרון</w:t>
+      </w:r>
+      <w:r>
+        <w:rPr>
+          <w:rFonts w:ascii="Calibri" w:hAnsi="Calibri" w:cs="Calibri" w:hint="cs"/>
+          <w:sz w:val="24"/>
+          <w:szCs w:val="24"/>
+          <w:rtl/>
+        </w:rPr>
+        <w:t xml:space="preserve"> </w:t>
       </w:r>
     </w:p>
     <w:p>
@@ -570,6 +1963,150 @@
         </w:rPr>
         <w:t>מסווג</w:t>
       </w:r>
+      <w:r>
+        <w:rPr>
+          <w:rFonts w:ascii="Calibri" w:hAnsi="Calibri" w:cs="Calibri" w:hint="cs"/>
+          <w:sz w:val="24"/>
+          <w:szCs w:val="24"/>
+          <w:rtl/>
+        </w:rPr>
+        <w:t xml:space="preserve"> - </w:t>
+      </w:r>
+      <w:r>
+        <w:rPr>
+          <w:rFonts w:ascii="Calibri" w:hAnsi="Calibri" w:cs="Calibri"/>
+          <w:sz w:val="24"/>
+          <w:szCs w:val="24"/>
+          <w:rtl/>
+        </w:rPr>
+        <w:br/>
+      </w:r>
+      <w:r>
+        <w:rPr>
+          <w:rFonts w:ascii="Calibri" w:hAnsi="Calibri" w:cs="Calibri" w:hint="cs"/>
+          <w:sz w:val="24"/>
+          <w:szCs w:val="24"/>
+          <w:rtl/>
+        </w:rPr>
+        <w:t>המסווג י</w:t>
+      </w:r>
+      <w:r>
+        <w:rPr>
+          <w:rFonts w:ascii="Calibri" w:hAnsi="Calibri" w:cs="Calibri" w:hint="cs"/>
+          <w:sz w:val="24"/>
+          <w:szCs w:val="24"/>
+          <w:rtl/>
+        </w:rPr>
+        <w:t xml:space="preserve">קבל כקלט סרט יחד עם </w:t>
+      </w:r>
+      <w:r>
+        <w:rPr>
+          <w:rFonts w:ascii="Calibri" w:hAnsi="Calibri" w:cs="Calibri" w:hint="cs"/>
+          <w:sz w:val="24"/>
+          <w:szCs w:val="24"/>
+          <w:rtl/>
+        </w:rPr>
+        <w:t>ה</w:t>
+      </w:r>
+      <w:r>
+        <w:rPr>
+          <w:rFonts w:ascii="Calibri" w:hAnsi="Calibri" w:cs="Calibri" w:hint="cs"/>
+          <w:sz w:val="24"/>
+          <w:szCs w:val="24"/>
+          <w:rtl/>
+        </w:rPr>
+        <w:t>תכונות</w:t>
+      </w:r>
+      <w:r>
+        <w:rPr>
+          <w:rFonts w:ascii="Calibri" w:hAnsi="Calibri" w:cs="Calibri" w:hint="cs"/>
+          <w:sz w:val="24"/>
+          <w:szCs w:val="24"/>
+          <w:rtl/>
+        </w:rPr>
+        <w:t xml:space="preserve"> הרלוונטיות</w:t>
+      </w:r>
+      <w:r>
+        <w:rPr>
+          <w:rFonts w:ascii="Calibri" w:hAnsi="Calibri" w:cs="Calibri" w:hint="cs"/>
+          <w:sz w:val="24"/>
+          <w:szCs w:val="24"/>
+          <w:rtl/>
+        </w:rPr>
+        <w:t xml:space="preserve"> המאפיינות א</w:t>
+      </w:r>
+      <w:r>
+        <w:rPr>
+          <w:rFonts w:ascii="Calibri" w:hAnsi="Calibri" w:cs="Calibri" w:hint="cs"/>
+          <w:sz w:val="24"/>
+          <w:szCs w:val="24"/>
+          <w:rtl/>
+        </w:rPr>
+        <w:t>ת הסרט</w:t>
+      </w:r>
+      <w:r>
+        <w:rPr>
+          <w:rFonts w:ascii="Calibri" w:hAnsi="Calibri" w:cs="Calibri" w:hint="cs"/>
+          <w:sz w:val="24"/>
+          <w:szCs w:val="24"/>
+          <w:rtl/>
+        </w:rPr>
+        <w:t xml:space="preserve"> ו</w:t>
+      </w:r>
+      <w:r>
+        <w:rPr>
+          <w:rFonts w:ascii="Calibri" w:hAnsi="Calibri" w:cs="Calibri" w:hint="cs"/>
+          <w:sz w:val="24"/>
+          <w:szCs w:val="24"/>
+          <w:rtl/>
+        </w:rPr>
+        <w:t>י</w:t>
+      </w:r>
+      <w:r>
+        <w:rPr>
+          <w:rFonts w:ascii="Calibri" w:hAnsi="Calibri" w:cs="Calibri" w:hint="cs"/>
+          <w:sz w:val="24"/>
+          <w:szCs w:val="24"/>
+          <w:rtl/>
+        </w:rPr>
+        <w:t xml:space="preserve">חזיר את </w:t>
+      </w:r>
+      <w:r>
+        <w:rPr>
+          <w:rFonts w:ascii="Calibri" w:hAnsi="Calibri" w:cs="Calibri" w:hint="cs"/>
+          <w:sz w:val="24"/>
+          <w:szCs w:val="24"/>
+          <w:rtl/>
+        </w:rPr>
+        <w:t>הצפי ל</w:t>
+      </w:r>
+      <w:r>
+        <w:rPr>
+          <w:rFonts w:ascii="Calibri" w:hAnsi="Calibri" w:cs="Calibri" w:hint="cs"/>
+          <w:sz w:val="24"/>
+          <w:szCs w:val="24"/>
+          <w:rtl/>
+        </w:rPr>
+        <w:t>רווח הסרט בקופ</w:t>
+      </w:r>
+      <w:r>
+        <w:rPr>
+          <w:rFonts w:ascii="Calibri" w:hAnsi="Calibri" w:cs="Calibri" w:hint="cs"/>
+          <w:sz w:val="24"/>
+          <w:szCs w:val="24"/>
+          <w:rtl/>
+        </w:rPr>
+        <w:t>ו</w:t>
+      </w:r>
+      <w:r>
+        <w:rPr>
+          <w:rFonts w:ascii="Calibri" w:hAnsi="Calibri" w:cs="Calibri" w:hint="cs"/>
+          <w:sz w:val="24"/>
+          <w:szCs w:val="24"/>
+          <w:rtl/>
+        </w:rPr>
+        <w:t>ת בתי הקולנוע.</w:t>
+      </w:r>
     </w:p>
     <w:p>
       <w:pPr>
@@ -582,65 +2119,157 @@
           <w:rFonts w:ascii="Calibri" w:hAnsi="Calibri" w:cs="Calibri"/>
           <w:sz w:val="24"/>
           <w:szCs w:val="24"/>
-          <w:rtl/>
-        </w:rPr>
-      </w:pPr>
-      <w:r>
-        <w:rPr>
-          <w:rFonts w:ascii="Calibri" w:hAnsi="Calibri" w:cs="Calibri" w:hint="cs"/>
-          <w:sz w:val="24"/>
-          <w:szCs w:val="24"/>
-          <w:rtl/>
-        </w:rPr>
-        <w:t>אלגוריתם.</w:t>
-      </w:r>
-    </w:p>
-    <w:p>
-      <w:pPr>
-        <w:rPr>
-          <w:rFonts w:ascii="Calibri" w:hAnsi="Calibri" w:cs="Calibri"/>
-          <w:sz w:val="24"/>
-          <w:szCs w:val="24"/>
-          <w:rtl/>
-        </w:rPr>
-      </w:pPr>
-    </w:p>
-    <w:p>
-      <w:pPr>
-        <w:rPr>
-          <w:rFonts w:ascii="Calibri" w:hAnsi="Calibri" w:cs="Calibri"/>
-          <w:sz w:val="24"/>
-          <w:szCs w:val="24"/>
-          <w:rtl/>
-        </w:rPr>
-      </w:pPr>
-      <w:r>
-        <w:rPr>
-          <w:rFonts w:ascii="Calibri" w:hAnsi="Calibri" w:cs="Calibri" w:hint="cs"/>
-          <w:sz w:val="24"/>
-          <w:szCs w:val="24"/>
-          <w:rtl/>
-        </w:rPr>
-        <w:t>דרך פתרון הבעיה:</w:t>
-      </w:r>
-    </w:p>
-    <w:p>
-      <w:pPr>
-        <w:rPr>
-          <w:rFonts w:ascii="Calibri" w:hAnsi="Calibri" w:cs="Calibri"/>
-          <w:sz w:val="24"/>
-          <w:szCs w:val="24"/>
-          <w:rtl/>
-        </w:rPr>
-      </w:pPr>
-      <w:r>
-        <w:rPr>
-          <w:rFonts w:ascii="Calibri" w:hAnsi="Calibri" w:cs="Calibri" w:hint="cs"/>
-          <w:sz w:val="24"/>
-          <w:szCs w:val="24"/>
-          <w:rtl/>
-        </w:rPr>
-        <w:t>מסווג:</w:t>
+        </w:rPr>
+      </w:pPr>
+      <w:r>
+        <w:rPr>
+          <w:rFonts w:ascii="Calibri" w:hAnsi="Calibri" w:cs="Calibri" w:hint="cs"/>
+          <w:sz w:val="24"/>
+          <w:szCs w:val="24"/>
+          <w:rtl/>
+        </w:rPr>
+        <w:t>אלגוריתם</w:t>
+      </w:r>
+      <w:r>
+        <w:rPr>
+          <w:rFonts w:ascii="Calibri" w:hAnsi="Calibri" w:cs="Calibri" w:hint="cs"/>
+          <w:sz w:val="24"/>
+          <w:szCs w:val="24"/>
+          <w:rtl/>
+        </w:rPr>
+        <w:t xml:space="preserve"> - </w:t>
+      </w:r>
+      <w:r>
+        <w:rPr>
+          <w:rFonts w:ascii="Calibri" w:hAnsi="Calibri" w:cs="Calibri"/>
+          <w:sz w:val="24"/>
+          <w:szCs w:val="24"/>
+          <w:rtl/>
+        </w:rPr>
+        <w:br/>
+      </w:r>
+      <w:r>
+        <w:rPr>
+          <w:rFonts w:ascii="Calibri" w:hAnsi="Calibri" w:cs="Calibri" w:hint="cs"/>
+          <w:sz w:val="24"/>
+          <w:szCs w:val="24"/>
+          <w:rtl/>
+        </w:rPr>
+        <w:t>האלגוריתם י</w:t>
+      </w:r>
+      <w:r>
+        <w:rPr>
+          <w:rFonts w:ascii="Calibri" w:hAnsi="Calibri" w:cs="Calibri" w:hint="cs"/>
+          <w:sz w:val="24"/>
+          <w:szCs w:val="24"/>
+          <w:rtl/>
+        </w:rPr>
+        <w:t xml:space="preserve">קבל סרט עם תכונות המאפיינות אותו, </w:t>
+      </w:r>
+      <w:r>
+        <w:rPr>
+          <w:rFonts w:ascii="Calibri" w:hAnsi="Calibri" w:cs="Calibri" w:hint="cs"/>
+          <w:sz w:val="24"/>
+          <w:szCs w:val="24"/>
+          <w:rtl/>
+        </w:rPr>
+        <w:t>ו</w:t>
+      </w:r>
+      <w:r>
+        <w:rPr>
+          <w:rFonts w:ascii="Calibri" w:hAnsi="Calibri" w:cs="Calibri" w:hint="cs"/>
+          <w:sz w:val="24"/>
+          <w:szCs w:val="24"/>
+          <w:rtl/>
+        </w:rPr>
+        <w:t>כמות שחקנים נדרשת ו</w:t>
+      </w:r>
+      <w:r>
+        <w:rPr>
+          <w:rFonts w:ascii="Calibri" w:hAnsi="Calibri" w:cs="Calibri" w:hint="cs"/>
+          <w:sz w:val="24"/>
+          <w:szCs w:val="24"/>
+          <w:rtl/>
+        </w:rPr>
+        <w:t>י</w:t>
+      </w:r>
+      <w:r>
+        <w:rPr>
+          <w:rFonts w:ascii="Calibri" w:hAnsi="Calibri" w:cs="Calibri" w:hint="cs"/>
+          <w:sz w:val="24"/>
+          <w:szCs w:val="24"/>
+          <w:rtl/>
+        </w:rPr>
+        <w:t>חזיר את קבוצת השחקנים עבורה צפי ההכנסות מהסרט הוא מקסימאלי. </w:t>
+      </w:r>
+    </w:p>
+    <w:p>
+      <w:pPr>
+        <w:rPr>
+          <w:rFonts w:ascii="Calibri" w:hAnsi="Calibri" w:cs="Calibri"/>
+          <w:sz w:val="24"/>
+          <w:szCs w:val="24"/>
+          <w:rtl/>
+        </w:rPr>
+      </w:pPr>
+      <w:r>
+        <w:rPr>
+          <w:rFonts w:ascii="Calibri" w:hAnsi="Calibri" w:cs="Calibri" w:hint="cs"/>
+          <w:sz w:val="24"/>
+          <w:szCs w:val="24"/>
+          <w:rtl/>
+        </w:rPr>
+        <w:t>כעת נפרט:</w:t>
+      </w:r>
+    </w:p>
+    <w:p>
+      <w:pPr>
+        <w:rPr>
+          <w:rFonts w:ascii="Calibri" w:hAnsi="Calibri" w:cs="Calibri"/>
+          <w:sz w:val="24"/>
+          <w:szCs w:val="24"/>
+          <w:u w:val="single"/>
+        </w:rPr>
+      </w:pPr>
+      <w:r>
+        <w:rPr>
+          <w:rFonts w:ascii="Calibri" w:hAnsi="Calibri" w:cs="Calibri" w:hint="cs"/>
+          <w:sz w:val="24"/>
+          <w:szCs w:val="24"/>
+          <w:u w:val="single"/>
+          <w:rtl/>
+        </w:rPr>
+        <w:t xml:space="preserve">שלב א' </w:t>
+      </w:r>
+      <w:r>
+        <w:rPr>
+          <w:rFonts w:ascii="Calibri" w:hAnsi="Calibri" w:cs="Calibri"/>
+          <w:sz w:val="24"/>
+          <w:szCs w:val="24"/>
+          <w:u w:val="single"/>
+          <w:rtl/>
+        </w:rPr>
+        <w:t>–</w:t>
+      </w:r>
+      <w:r>
+        <w:rPr>
+          <w:rFonts w:ascii="Calibri" w:hAnsi="Calibri" w:cs="Calibri" w:hint="cs"/>
+          <w:sz w:val="24"/>
+          <w:szCs w:val="24"/>
+          <w:u w:val="single"/>
+          <w:rtl/>
+        </w:rPr>
+        <w:t xml:space="preserve"> בניית ה</w:t>
+      </w:r>
+      <w:r>
+        <w:rPr>
+          <w:rFonts w:ascii="Calibri" w:hAnsi="Calibri" w:cs="Calibri" w:hint="cs"/>
+          <w:sz w:val="24"/>
+          <w:szCs w:val="24"/>
+          <w:u w:val="single"/>
+          <w:rtl/>
+        </w:rPr>
+        <w:t>מסווג</w:t>
       </w:r>
     </w:p>
     <w:p>
@@ -648,65 +2277,159 @@
         <w:pStyle w:val="a3"/>
         <w:numPr>
           <w:ilvl w:val="0"/>
-          <w:numId w:val="1"/>
+          <w:numId w:val="9"/>
         </w:numPr>
         <w:rPr>
           <w:rFonts w:ascii="Calibri" w:hAnsi="Calibri" w:cs="Calibri"/>
           <w:sz w:val="24"/>
           <w:szCs w:val="24"/>
-        </w:rPr>
-      </w:pPr>
-      <w:r>
-        <w:rPr>
-          <w:rFonts w:ascii="Calibri" w:hAnsi="Calibri" w:cs="Calibri" w:hint="cs"/>
-          <w:sz w:val="24"/>
-          <w:szCs w:val="24"/>
+          <w:u w:val="single"/>
+        </w:rPr>
+      </w:pPr>
+      <w:r>
+        <w:rPr>
+          <w:rFonts w:ascii="Calibri" w:hAnsi="Calibri" w:cs="Calibri" w:hint="cs"/>
+          <w:sz w:val="24"/>
+          <w:szCs w:val="24"/>
+          <w:u w:val="single"/>
           <w:rtl/>
         </w:rPr>
         <w:t>השגת הנתונים</w:t>
       </w:r>
+    </w:p>
+    <w:p>
+      <w:pPr>
+        <w:pStyle w:val="a3"/>
+        <w:rPr>
+          <w:rFonts w:ascii="Calibri" w:hAnsi="Calibri" w:cs="Calibri" w:hint="cs"/>
+          <w:sz w:val="24"/>
+          <w:szCs w:val="24"/>
+          <w:rtl/>
+        </w:rPr>
+      </w:pPr>
+      <w:r>
+        <w:rPr>
+          <w:rFonts w:ascii="Calibri" w:hAnsi="Calibri" w:cs="Calibri" w:hint="cs"/>
+          <w:sz w:val="24"/>
+          <w:szCs w:val="24"/>
+          <w:rtl/>
+        </w:rPr>
+        <w:t>בשלב הראשו</w:t>
+      </w:r>
+      <w:r>
+        <w:rPr>
+          <w:rFonts w:ascii="Calibri" w:hAnsi="Calibri" w:cs="Calibri" w:hint="cs"/>
+          <w:sz w:val="24"/>
+          <w:szCs w:val="24"/>
+          <w:rtl/>
+        </w:rPr>
+        <w:t xml:space="preserve">ן חיפשנו מאגרי נתונים גדולים שיכילו את </w:t>
+      </w:r>
+      <w:r>
+        <w:rPr>
+          <w:rFonts w:ascii="Calibri" w:hAnsi="Calibri" w:cs="Calibri" w:hint="cs"/>
+          <w:sz w:val="24"/>
+          <w:szCs w:val="24"/>
+          <w:rtl/>
+        </w:rPr>
+        <w:t xml:space="preserve">כמה שיותר </w:t>
+      </w:r>
+      <w:proofErr w:type="spellStart"/>
+      <w:r>
+        <w:rPr>
+          <w:rFonts w:ascii="Calibri" w:hAnsi="Calibri" w:cs="Calibri" w:hint="cs"/>
+          <w:sz w:val="24"/>
+          <w:szCs w:val="24"/>
+          <w:rtl/>
+        </w:rPr>
+        <w:t>תכנונות</w:t>
+      </w:r>
+      <w:proofErr w:type="spellEnd"/>
+      <w:r>
+        <w:rPr>
+          <w:rFonts w:ascii="Calibri" w:hAnsi="Calibri" w:cs="Calibri" w:hint="cs"/>
+          <w:sz w:val="24"/>
+          <w:szCs w:val="24"/>
+          <w:rtl/>
+        </w:rPr>
+        <w:t xml:space="preserve"> הרלוונטיות לדעתנו ל</w:t>
+      </w:r>
+    </w:p>
+    <w:p>
+      <w:pPr>
+        <w:pStyle w:val="a3"/>
+        <w:rPr>
+          <w:rFonts w:ascii="Calibri" w:hAnsi="Calibri" w:cs="Calibri"/>
+          <w:sz w:val="24"/>
+          <w:szCs w:val="24"/>
+        </w:rPr>
+      </w:pPr>
     </w:p>
     <w:p>
       <w:pPr>
         <w:pStyle w:val="a3"/>
         <w:numPr>
           <w:ilvl w:val="0"/>
-          <w:numId w:val="1"/>
+          <w:numId w:val="9"/>
         </w:numPr>
         <w:rPr>
           <w:rFonts w:ascii="Calibri" w:hAnsi="Calibri" w:cs="Calibri"/>
           <w:sz w:val="24"/>
           <w:szCs w:val="24"/>
-        </w:rPr>
-      </w:pPr>
-      <w:r>
-        <w:rPr>
-          <w:rFonts w:ascii="Calibri" w:hAnsi="Calibri" w:cs="Calibri" w:hint="cs"/>
-          <w:sz w:val="24"/>
-          <w:szCs w:val="24"/>
-          <w:rtl/>
-        </w:rPr>
-        <w:t>קרצוף נכונות</w:t>
-      </w:r>
+          <w:u w:val="single"/>
+        </w:rPr>
+      </w:pPr>
+      <w:r>
+        <w:rPr>
+          <w:rFonts w:ascii="Calibri" w:hAnsi="Calibri" w:cs="Calibri" w:hint="cs"/>
+          <w:sz w:val="24"/>
+          <w:szCs w:val="24"/>
+          <w:u w:val="single"/>
+          <w:rtl/>
+        </w:rPr>
+        <w:t xml:space="preserve">קרצוף </w:t>
+      </w:r>
+      <w:r>
+        <w:rPr>
+          <w:rFonts w:ascii="Calibri" w:hAnsi="Calibri" w:cs="Calibri" w:hint="cs"/>
+          <w:sz w:val="24"/>
+          <w:szCs w:val="24"/>
+          <w:u w:val="single"/>
+          <w:rtl/>
+        </w:rPr>
+        <w:t>נתונים</w:t>
+      </w:r>
+    </w:p>
+    <w:p>
+      <w:pPr>
+        <w:pStyle w:val="a3"/>
+        <w:rPr>
+          <w:rFonts w:ascii="Calibri" w:hAnsi="Calibri" w:cs="Calibri"/>
+          <w:sz w:val="24"/>
+          <w:szCs w:val="24"/>
+        </w:rPr>
+      </w:pPr>
     </w:p>
     <w:p>
       <w:pPr>
         <w:pStyle w:val="a3"/>
         <w:numPr>
           <w:ilvl w:val="0"/>
-          <w:numId w:val="1"/>
+          <w:numId w:val="9"/>
         </w:numPr>
         <w:rPr>
           <w:rFonts w:ascii="Calibri" w:hAnsi="Calibri" w:cs="Calibri"/>
           <w:sz w:val="24"/>
           <w:szCs w:val="24"/>
-        </w:rPr>
-      </w:pPr>
-      <w:r>
-        <w:rPr>
-          <w:rFonts w:ascii="Calibri" w:hAnsi="Calibri" w:cs="Calibri" w:hint="cs"/>
-          <w:sz w:val="24"/>
-          <w:szCs w:val="24"/>
+          <w:u w:val="single"/>
+        </w:rPr>
+      </w:pPr>
+      <w:r>
+        <w:rPr>
+          <w:rFonts w:ascii="Calibri" w:hAnsi="Calibri" w:cs="Calibri" w:hint="cs"/>
+          <w:sz w:val="24"/>
+          <w:szCs w:val="24"/>
+          <w:u w:val="single"/>
           <w:rtl/>
         </w:rPr>
         <w:t>בחירת אלגוריתם</w:t>
@@ -715,6 +2438,20 @@
     <w:p>
       <w:pPr>
         <w:pStyle w:val="a3"/>
+        <w:rPr>
+          <w:rFonts w:ascii="Calibri" w:hAnsi="Calibri" w:cs="Calibri"/>
+          <w:sz w:val="24"/>
+          <w:szCs w:val="24"/>
+        </w:rPr>
+      </w:pPr>
+    </w:p>
+    <w:p>
+      <w:pPr>
+        <w:pStyle w:val="a3"/>
+        <w:numPr>
+          <w:ilvl w:val="1"/>
+          <w:numId w:val="9"/>
+        </w:numPr>
         <w:rPr>
           <w:rFonts w:ascii="Calibri" w:hAnsi="Calibri" w:cs="Calibri"/>
           <w:sz w:val="24"/>
@@ -736,7 +2473,7 @@
         <w:pStyle w:val="a3"/>
         <w:numPr>
           <w:ilvl w:val="0"/>
-          <w:numId w:val="1"/>
+          <w:numId w:val="9"/>
         </w:numPr>
         <w:rPr>
           <w:rFonts w:ascii="Calibri" w:hAnsi="Calibri" w:cs="Calibri"/>
@@ -757,6 +2494,10 @@
     <w:p>
       <w:pPr>
         <w:pStyle w:val="a3"/>
+        <w:numPr>
+          <w:ilvl w:val="1"/>
+          <w:numId w:val="9"/>
+        </w:numPr>
         <w:rPr>
           <w:rFonts w:ascii="Calibri" w:hAnsi="Calibri" w:cs="Calibri"/>
           <w:sz w:val="24"/>
@@ -778,13 +2519,12 @@
         <w:pStyle w:val="a3"/>
         <w:numPr>
           <w:ilvl w:val="0"/>
-          <w:numId w:val="1"/>
+          <w:numId w:val="9"/>
         </w:numPr>
         <w:rPr>
           <w:rFonts w:ascii="Calibri" w:hAnsi="Calibri" w:cs="Calibri"/>
           <w:sz w:val="24"/>
           <w:szCs w:val="24"/>
-          <w:rtl/>
         </w:rPr>
       </w:pPr>
       <w:r>
@@ -799,21 +2539,44 @@
     </w:p>
     <w:p>
       <w:pPr>
-        <w:rPr>
-          <w:rFonts w:ascii="Calibri" w:hAnsi="Calibri" w:cs="Calibri"/>
-          <w:sz w:val="24"/>
-          <w:szCs w:val="24"/>
-          <w:rtl/>
-        </w:rPr>
-      </w:pPr>
-      <w:r>
-        <w:rPr>
-          <w:rFonts w:ascii="Calibri" w:hAnsi="Calibri" w:cs="Calibri" w:hint="cs"/>
-          <w:sz w:val="24"/>
-          <w:szCs w:val="24"/>
-          <w:rtl/>
-        </w:rPr>
-        <w:t>אלגוריתם:</w:t>
+        <w:pStyle w:val="a3"/>
+        <w:ind w:left="1080"/>
+        <w:rPr>
+          <w:rFonts w:ascii="Calibri" w:hAnsi="Calibri" w:cs="Calibri"/>
+          <w:sz w:val="24"/>
+          <w:szCs w:val="24"/>
+        </w:rPr>
+      </w:pPr>
+    </w:p>
+    <w:p>
+      <w:pPr>
+        <w:rPr>
+          <w:rFonts w:ascii="Calibri" w:hAnsi="Calibri" w:cs="Calibri"/>
+          <w:sz w:val="24"/>
+          <w:szCs w:val="24"/>
+          <w:u w:val="single"/>
+          <w:rtl/>
+        </w:rPr>
+      </w:pPr>
+      <w:r>
+        <w:rPr>
+          <w:rFonts w:ascii="Calibri" w:hAnsi="Calibri" w:cs="Calibri" w:hint="cs"/>
+          <w:sz w:val="24"/>
+          <w:szCs w:val="24"/>
+          <w:u w:val="single"/>
+          <w:rtl/>
+        </w:rPr>
+        <w:t>שלב ב' - א</w:t>
+      </w:r>
+      <w:r>
+        <w:rPr>
+          <w:rFonts w:ascii="Calibri" w:hAnsi="Calibri" w:cs="Calibri" w:hint="cs"/>
+          <w:sz w:val="24"/>
+          <w:szCs w:val="24"/>
+          <w:u w:val="single"/>
+          <w:rtl/>
+        </w:rPr>
+        <w:t>לגוריתם</w:t>
       </w:r>
     </w:p>
     <w:p>
@@ -821,7 +2584,7 @@
         <w:pStyle w:val="a3"/>
         <w:numPr>
           <w:ilvl w:val="0"/>
-          <w:numId w:val="2"/>
+          <w:numId w:val="10"/>
         </w:numPr>
         <w:rPr>
           <w:rFonts w:ascii="Calibri" w:hAnsi="Calibri" w:cs="Calibri"/>
@@ -859,13 +2622,54 @@
           <w:rtl/>
         </w:rPr>
       </w:pPr>
-      <w:r>
-        <w:rPr>
-          <w:rFonts w:ascii="Calibri" w:hAnsi="Calibri" w:cs="Calibri" w:hint="cs"/>
-          <w:sz w:val="24"/>
-          <w:szCs w:val="24"/>
-          <w:rtl/>
-        </w:rPr>
+    </w:p>
+    <w:p>
+      <w:pPr>
+        <w:rPr>
+          <w:rFonts w:ascii="Calibri" w:hAnsi="Calibri" w:cs="Calibri"/>
+          <w:sz w:val="24"/>
+          <w:szCs w:val="24"/>
+          <w:rtl/>
+        </w:rPr>
+      </w:pPr>
+    </w:p>
+    <w:p>
+      <w:pPr>
+        <w:rPr>
+          <w:rFonts w:ascii="Calibri" w:hAnsi="Calibri" w:cs="Calibri"/>
+          <w:sz w:val="24"/>
+          <w:szCs w:val="24"/>
+          <w:rtl/>
+        </w:rPr>
+      </w:pPr>
+    </w:p>
+    <w:p>
+      <w:pPr>
+        <w:rPr>
+          <w:rFonts w:ascii="Calibri" w:hAnsi="Calibri" w:cs="Calibri"/>
+          <w:sz w:val="24"/>
+          <w:szCs w:val="24"/>
+          <w:rtl/>
+        </w:rPr>
+      </w:pPr>
+    </w:p>
+    <w:p>
+      <w:pPr>
+        <w:rPr>
+          <w:rFonts w:ascii="Calibri" w:hAnsi="Calibri" w:cs="Calibri"/>
+          <w:sz w:val="24"/>
+          <w:szCs w:val="24"/>
+          <w:rtl/>
+        </w:rPr>
+      </w:pPr>
+      <w:r>
+        <w:rPr>
+          <w:rFonts w:ascii="Calibri" w:hAnsi="Calibri" w:cs="Calibri" w:hint="cs"/>
+          <w:sz w:val="24"/>
+          <w:szCs w:val="24"/>
+          <w:rtl/>
+        </w:rPr>
+        <w:lastRenderedPageBreak/>
         <w:t>סיכום</w:t>
       </w:r>
     </w:p>
@@ -873,20 +2677,455 @@
       <w:pPr>
         <w:rPr>
           <w:rFonts w:ascii="Calibri" w:hAnsi="Calibri" w:cs="Calibri"/>
-          <w:sz w:val="24"/>
-          <w:szCs w:val="24"/>
-          <w:rtl/>
-        </w:rPr>
-      </w:pPr>
-      <w:r>
-        <w:rPr>
-          <w:rFonts w:ascii="Calibri" w:hAnsi="Calibri" w:cs="Calibri" w:hint="cs"/>
-          <w:sz w:val="24"/>
-          <w:szCs w:val="24"/>
+          <w:b/>
+          <w:bCs/>
+          <w:sz w:val="28"/>
+          <w:szCs w:val="28"/>
+          <w:rtl/>
+        </w:rPr>
+      </w:pPr>
+      <w:proofErr w:type="spellStart"/>
+      <w:r>
+        <w:rPr>
+          <w:rFonts w:ascii="Calibri" w:hAnsi="Calibri" w:cs="Calibri" w:hint="cs"/>
+          <w:b/>
+          <w:bCs/>
+          <w:sz w:val="28"/>
+          <w:szCs w:val="28"/>
           <w:rtl/>
         </w:rPr>
         <w:t>בביליוגרפיה</w:t>
       </w:r>
+      <w:proofErr w:type="spellEnd"/>
+    </w:p>
+    <w:p>
+      <w:pPr>
+        <w:pStyle w:val="a3"/>
+        <w:numPr>
+          <w:ilvl w:val="0"/>
+          <w:numId w:val="4"/>
+        </w:numPr>
+        <w:rPr>
+          <w:rFonts w:ascii="Calibri" w:hAnsi="Calibri" w:cs="Calibri"/>
+          <w:sz w:val="24"/>
+          <w:szCs w:val="24"/>
+        </w:rPr>
+      </w:pPr>
+      <w:r>
+        <w:rPr>
+          <w:rFonts w:ascii="Calibri" w:hAnsi="Calibri" w:cs="Calibri" w:hint="cs"/>
+          <w:sz w:val="24"/>
+          <w:szCs w:val="24"/>
+          <w:rtl/>
+        </w:rPr>
+        <w:t xml:space="preserve">המושג </w:t>
+      </w:r>
+      <w:hyperlink r:id="rId22" w:history="1">
+        <w:r>
+          <w:rPr>
+            <w:rStyle w:val="Hyperlink"/>
+            <w:rFonts w:ascii="Calibri" w:hAnsi="Calibri" w:cs="Calibri" w:hint="cs"/>
+            <w:sz w:val="24"/>
+            <w:szCs w:val="24"/>
+            <w:rtl/>
+          </w:rPr>
+          <w:t>קולנ</w:t>
+        </w:r>
+        <w:r>
+          <w:rPr>
+            <w:rStyle w:val="Hyperlink"/>
+            <w:rFonts w:ascii="Calibri" w:hAnsi="Calibri" w:cs="Calibri" w:hint="cs"/>
+            <w:sz w:val="24"/>
+            <w:szCs w:val="24"/>
+            <w:rtl/>
+          </w:rPr>
+          <w:t>ו</w:t>
+        </w:r>
+        <w:r>
+          <w:rPr>
+            <w:rStyle w:val="Hyperlink"/>
+            <w:rFonts w:ascii="Calibri" w:hAnsi="Calibri" w:cs="Calibri" w:hint="cs"/>
+            <w:sz w:val="24"/>
+            <w:szCs w:val="24"/>
+            <w:rtl/>
+          </w:rPr>
+          <w:t>ע</w:t>
+        </w:r>
+      </w:hyperlink>
+      <w:r>
+        <w:rPr>
+          <w:rFonts w:ascii="Calibri" w:hAnsi="Calibri" w:cs="Calibri" w:hint="cs"/>
+          <w:sz w:val="24"/>
+          <w:szCs w:val="24"/>
+          <w:rtl/>
+        </w:rPr>
+        <w:t xml:space="preserve"> (</w:t>
+      </w:r>
+      <w:r>
+        <w:rPr>
+          <w:rFonts w:ascii="Calibri" w:hAnsi="Calibri" w:cs="Calibri" w:hint="cs"/>
+          <w:sz w:val="24"/>
+          <w:szCs w:val="24"/>
+          <w:rtl/>
+        </w:rPr>
+        <w:t>ויקיפדיה</w:t>
+      </w:r>
+      <w:r>
+        <w:rPr>
+          <w:rFonts w:ascii="Calibri" w:hAnsi="Calibri" w:cs="Calibri" w:hint="cs"/>
+          <w:sz w:val="24"/>
+          <w:szCs w:val="24"/>
+          <w:rtl/>
+        </w:rPr>
+        <w:t>)</w:t>
+      </w:r>
+      <w:r>
+        <w:rPr>
+          <w:rFonts w:ascii="Calibri" w:hAnsi="Calibri" w:cs="Calibri" w:hint="cs"/>
+          <w:sz w:val="24"/>
+          <w:szCs w:val="24"/>
+          <w:rtl/>
+        </w:rPr>
+        <w:t>.</w:t>
+      </w:r>
+    </w:p>
+    <w:p>
+      <w:pPr>
+        <w:pStyle w:val="a3"/>
+        <w:numPr>
+          <w:ilvl w:val="0"/>
+          <w:numId w:val="4"/>
+        </w:numPr>
+        <w:rPr>
+          <w:rFonts w:cstheme="minorHAnsi"/>
+          <w:sz w:val="24"/>
+          <w:szCs w:val="24"/>
+        </w:rPr>
+      </w:pPr>
+      <w:r>
+        <w:rPr>
+          <w:rFonts w:cstheme="minorHAnsi" w:hint="cs"/>
+          <w:sz w:val="24"/>
+          <w:szCs w:val="24"/>
+          <w:rtl/>
+        </w:rPr>
+        <w:t xml:space="preserve">מאגר נתונים הנתון כקובץ </w:t>
+      </w:r>
+      <w:r>
+        <w:rPr>
+          <w:rFonts w:cstheme="minorHAnsi"/>
+          <w:sz w:val="24"/>
+          <w:szCs w:val="24"/>
+        </w:rPr>
+        <w:t>.csv</w:t>
+      </w:r>
+      <w:r>
+        <w:rPr>
+          <w:rFonts w:cstheme="minorHAnsi" w:hint="cs"/>
+          <w:sz w:val="24"/>
+          <w:szCs w:val="24"/>
+          <w:rtl/>
+        </w:rPr>
+        <w:t xml:space="preserve"> של </w:t>
+      </w:r>
+      <w:r>
+        <w:rPr>
+          <w:rFonts w:cstheme="minorHAnsi" w:hint="cs"/>
+          <w:sz w:val="24"/>
+          <w:szCs w:val="24"/>
+          <w:rtl/>
+        </w:rPr>
+        <w:t>4800</w:t>
+      </w:r>
+      <w:r>
+        <w:rPr>
+          <w:rFonts w:cstheme="minorHAnsi" w:hint="cs"/>
+          <w:sz w:val="24"/>
+          <w:szCs w:val="24"/>
+          <w:rtl/>
+        </w:rPr>
+        <w:t xml:space="preserve"> סרטים ומאפיינים עליהם</w:t>
+      </w:r>
+      <w:r>
+        <w:rPr>
+          <w:rFonts w:cstheme="minorHAnsi" w:hint="cs"/>
+          <w:sz w:val="24"/>
+          <w:szCs w:val="24"/>
+          <w:rtl/>
+        </w:rPr>
+        <w:t xml:space="preserve"> כולל שחקנים </w:t>
+      </w:r>
+      <w:r>
+        <w:rPr>
+          <w:rFonts w:cstheme="minorHAnsi" w:hint="cs"/>
+          <w:sz w:val="24"/>
+          <w:szCs w:val="24"/>
+          <w:rtl/>
+        </w:rPr>
+        <w:t xml:space="preserve">הלקוח מאתר </w:t>
+      </w:r>
+      <w:r>
+        <w:rPr>
+          <w:rFonts w:cstheme="minorHAnsi" w:hint="cs"/>
+          <w:sz w:val="24"/>
+          <w:szCs w:val="24"/>
+        </w:rPr>
+        <w:t>K</w:t>
+      </w:r>
+      <w:r>
+        <w:rPr>
+          <w:rFonts w:cstheme="minorHAnsi"/>
+          <w:sz w:val="24"/>
+          <w:szCs w:val="24"/>
+        </w:rPr>
+        <w:t>aggle</w:t>
+      </w:r>
+      <w:r>
+        <w:rPr>
+          <w:rFonts w:cstheme="minorHAnsi" w:hint="cs"/>
+          <w:sz w:val="24"/>
+          <w:szCs w:val="24"/>
+          <w:rtl/>
+        </w:rPr>
+        <w:t xml:space="preserve"> - </w:t>
+      </w:r>
+      <w:hyperlink r:id="rId23" w:history="1">
+        <w:r>
+          <w:rPr>
+            <w:rStyle w:val="Hyperlink"/>
+          </w:rPr>
+          <w:t>https://www.kaggle.com/tmdb/tmdb-movie-metadata/data</w:t>
+        </w:r>
+      </w:hyperlink>
+    </w:p>
+    <w:p>
+      <w:pPr>
+        <w:pStyle w:val="a3"/>
+        <w:numPr>
+          <w:ilvl w:val="0"/>
+          <w:numId w:val="4"/>
+        </w:numPr>
+        <w:rPr>
+          <w:rFonts w:cstheme="minorHAnsi"/>
+          <w:sz w:val="24"/>
+          <w:szCs w:val="24"/>
+        </w:rPr>
+      </w:pPr>
+      <w:r>
+        <w:rPr>
+          <w:rFonts w:cstheme="minorHAnsi" w:hint="cs"/>
+          <w:sz w:val="24"/>
+          <w:szCs w:val="24"/>
+          <w:rtl/>
+        </w:rPr>
+        <w:t xml:space="preserve">מאגר נתונים הנתון כקובץ </w:t>
+      </w:r>
+      <w:r>
+        <w:rPr>
+          <w:rFonts w:cstheme="minorHAnsi"/>
+          <w:sz w:val="24"/>
+          <w:szCs w:val="24"/>
+        </w:rPr>
+        <w:t xml:space="preserve"> .csv</w:t>
+      </w:r>
+      <w:r>
+        <w:rPr>
+          <w:rFonts w:cstheme="minorHAnsi" w:hint="cs"/>
+          <w:sz w:val="24"/>
+          <w:szCs w:val="24"/>
+          <w:rtl/>
+        </w:rPr>
+        <w:t>של 2500 סרטים ומאפיינים עליהם כולל</w:t>
+      </w:r>
+      <w:r>
+        <w:rPr>
+          <w:rFonts w:cstheme="minorHAnsi" w:hint="cs"/>
+          <w:sz w:val="24"/>
+          <w:szCs w:val="24"/>
+          <w:rtl/>
+        </w:rPr>
+        <w:t xml:space="preserve"> ז'אנר, חברה מפיצה,</w:t>
+      </w:r>
+      <w:r>
+        <w:rPr>
+          <w:rFonts w:cstheme="minorHAnsi" w:hint="cs"/>
+          <w:sz w:val="24"/>
+          <w:szCs w:val="24"/>
+          <w:rtl/>
+        </w:rPr>
+        <w:t xml:space="preserve"> רווחים</w:t>
+      </w:r>
+      <w:r>
+        <w:rPr>
+          <w:rFonts w:cstheme="minorHAnsi"/>
+          <w:sz w:val="24"/>
+          <w:szCs w:val="24"/>
+        </w:rPr>
+        <w:t xml:space="preserve"> </w:t>
+      </w:r>
+      <w:r>
+        <w:rPr>
+          <w:rFonts w:cstheme="minorHAnsi"/>
+          <w:sz w:val="24"/>
+          <w:szCs w:val="24"/>
+        </w:rPr>
+        <w:t>(Box office</w:t>
+      </w:r>
+      <w:r>
+        <w:rPr>
+          <w:rFonts w:cstheme="minorHAnsi"/>
+          <w:sz w:val="24"/>
+          <w:szCs w:val="24"/>
+        </w:rPr>
+        <w:t>)</w:t>
+      </w:r>
+      <w:r>
+        <w:rPr>
+          <w:rFonts w:cstheme="minorHAnsi"/>
+          <w:sz w:val="24"/>
+          <w:szCs w:val="24"/>
+        </w:rPr>
+        <w:t xml:space="preserve"> </w:t>
+      </w:r>
+      <w:r>
+        <w:rPr>
+          <w:rFonts w:cstheme="minorHAnsi" w:hint="cs"/>
+          <w:sz w:val="24"/>
+          <w:szCs w:val="24"/>
+          <w:rtl/>
+        </w:rPr>
+        <w:t xml:space="preserve">הלקוח מאתר </w:t>
+      </w:r>
+      <w:r>
+        <w:rPr>
+          <w:rFonts w:cstheme="minorHAnsi" w:hint="cs"/>
+          <w:sz w:val="24"/>
+          <w:szCs w:val="24"/>
+        </w:rPr>
+        <w:t>K</w:t>
+      </w:r>
+      <w:r>
+        <w:rPr>
+          <w:rFonts w:cstheme="minorHAnsi"/>
+          <w:sz w:val="24"/>
+          <w:szCs w:val="24"/>
+        </w:rPr>
+        <w:t>aggle</w:t>
+      </w:r>
+      <w:r>
+        <w:rPr>
+          <w:rFonts w:cstheme="minorHAnsi" w:hint="cs"/>
+          <w:sz w:val="24"/>
+          <w:szCs w:val="24"/>
+          <w:rtl/>
+        </w:rPr>
+        <w:t xml:space="preserve"> - </w:t>
+      </w:r>
+      <w:hyperlink r:id="rId24" w:history="1">
+        <w:r>
+          <w:rPr>
+            <w:rStyle w:val="Hyperlink"/>
+          </w:rPr>
+          <w:t>https://www.kaggle.com/yjeong5126/box-office-data-20172019</w:t>
+        </w:r>
+      </w:hyperlink>
+    </w:p>
+    <w:p>
+      <w:pPr>
+        <w:pStyle w:val="a3"/>
+        <w:numPr>
+          <w:ilvl w:val="0"/>
+          <w:numId w:val="4"/>
+        </w:numPr>
+        <w:rPr>
+          <w:rFonts w:ascii="Calibri" w:hAnsi="Calibri" w:cs="Calibri"/>
+          <w:sz w:val="24"/>
+          <w:szCs w:val="24"/>
+          <w:rtl/>
+        </w:rPr>
+      </w:pPr>
+      <w:r>
+        <w:rPr>
+          <w:rFonts w:ascii="Calibri" w:hAnsi="Calibri" w:cs="Calibri" w:hint="cs"/>
+          <w:sz w:val="24"/>
+          <w:szCs w:val="24"/>
+          <w:rtl/>
+        </w:rPr>
+        <w:t>השלמת מידע חסר</w:t>
+      </w:r>
+      <w:r>
+        <w:rPr>
+          <w:rFonts w:ascii="Calibri" w:hAnsi="Calibri" w:cs="Calibri" w:hint="cs"/>
+          <w:sz w:val="24"/>
+          <w:szCs w:val="24"/>
+          <w:rtl/>
+        </w:rPr>
+        <w:t xml:space="preserve"> למאגר הנתונים</w:t>
+      </w:r>
+      <w:r>
+        <w:rPr>
+          <w:rFonts w:ascii="Calibri" w:hAnsi="Calibri" w:cs="Calibri" w:hint="cs"/>
+          <w:sz w:val="24"/>
+          <w:szCs w:val="24"/>
+          <w:rtl/>
+        </w:rPr>
+        <w:t xml:space="preserve"> </w:t>
+      </w:r>
+      <w:r>
+        <w:rPr>
+          <w:rFonts w:ascii="Calibri" w:hAnsi="Calibri" w:cs="Calibri"/>
+          <w:sz w:val="24"/>
+          <w:szCs w:val="24"/>
+          <w:rtl/>
+        </w:rPr>
+        <w:t>–</w:t>
+      </w:r>
+      <w:r>
+        <w:rPr>
+          <w:rFonts w:ascii="Calibri" w:hAnsi="Calibri" w:cs="Calibri" w:hint="cs"/>
+          <w:sz w:val="24"/>
+          <w:szCs w:val="24"/>
+          <w:rtl/>
+        </w:rPr>
+        <w:t xml:space="preserve"> ויקיפדיה, </w:t>
+      </w:r>
+      <w:r>
+        <w:rPr>
+          <w:rFonts w:ascii="Calibri" w:hAnsi="Calibri" w:cs="Calibri" w:hint="cs"/>
+          <w:sz w:val="24"/>
+          <w:szCs w:val="24"/>
+        </w:rPr>
+        <w:t>IMDB</w:t>
+      </w:r>
+      <w:r>
+        <w:rPr>
+          <w:rFonts w:ascii="Calibri" w:hAnsi="Calibri" w:cs="Calibri" w:hint="cs"/>
+          <w:sz w:val="24"/>
+          <w:szCs w:val="24"/>
+          <w:rtl/>
+        </w:rPr>
+        <w:t>.</w:t>
+      </w:r>
+    </w:p>
+    <w:p>
+      <w:pPr>
+        <w:rPr>
+          <w:rFonts w:ascii="Calibri" w:hAnsi="Calibri" w:cs="Calibri"/>
+          <w:sz w:val="24"/>
+          <w:szCs w:val="24"/>
+          <w:rtl/>
+        </w:rPr>
+      </w:pPr>
+    </w:p>
+    <w:p>
+      <w:pPr>
+        <w:rPr>
+          <w:rFonts w:ascii="Calibri" w:hAnsi="Calibri" w:cs="Calibri"/>
+          <w:sz w:val="24"/>
+          <w:szCs w:val="24"/>
+          <w:rtl/>
+        </w:rPr>
+      </w:pPr>
     </w:p>
     <w:sectPr>
       <w:pgSz w:w="11906" w:h="16838"/>
@@ -903,6 +3142,92 @@
 <file path=word/numbering.xml><?xml version="1.0" encoding="utf-8"?>
 <w:numbering xmlns:wpc="http://schemas.microsoft.com/office/word/2010/wordprocessingCanvas" xmlns:cx="http://schemas.microsoft.com/office/drawing/2014/chartex" xmlns:cx1="http://schemas.microsoft.com/office/drawing/2015/9/8/chartex" xmlns:cx2="http://schemas.microsoft.com/office/drawing/2015/10/21/chartex" xmlns:cx3="http://schemas.microsoft.com/office/drawing/2016/5/9/chartex" xmlns:cx4="http://schemas.microsoft.com/office/drawing/2016/5/10/chartex" xmlns:cx5="http://schemas.microsoft.com/office/drawing/2016/5/11/chartex" xmlns:cx6="http://schemas.microsoft.com/office/drawing/2016/5/12/chartex" xmlns:cx7="http://schemas.microsoft.com/office/drawing/2016/5/13/chartex" xmlns:cx8="http://schemas.microsoft.com/office/drawing/2016/5/14/chartex" xmlns:mc="http://schemas.openxmlformats.org/markup-compatibility/2006" xmlns:aink="http://schemas.microsoft.com/office/drawing/2016/ink" xmlns:am3d="http://schemas.microsoft.com/office/drawing/2017/model3d" xmlns:o="urn:schemas-microsoft-com:office:office" xmlns:r="http://schemas.openxmlformats.org/officeDocument/2006/relationships" xmlns:m="http://schemas.openxmlformats.org/officeDocument/2006/math" xmlns:v="urn:schemas-microsoft-com:vml" xmlns:wp14="http://schemas.microsoft.com/office/word/2010/wordprocessingDrawing" xmlns:wp="http://schemas.openxmlformats.org/drawingml/2006/wordprocessingDrawing" xmlns:w10="urn:schemas-microsoft-com:office:word" xmlns:w="http://schemas.openxmlformats.org/wordprocessingml/2006/main" xmlns:w14="http://schemas.microsoft.com/office/word/2010/wordml" xmlns:w15="http://schemas.microsoft.com/office/word/2012/wordml" xmlns:w16cex="http://schemas.microsoft.com/office/word/2018/wordml/cex" xmlns:w16cid="http://schemas.microsoft.com/office/word/2016/wordml/cid" xmlns:w16="http://schemas.microsoft.com/office/word/2018/wordml" xmlns:w16se="http://schemas.microsoft.com/office/word/2015/wordml/symex" xmlns:wpg="http://schemas.microsoft.com/office/word/2010/wordprocessingGroup" xmlns:wpi="http://schemas.microsoft.com/office/word/2010/wordprocessingInk" xmlns:wne="http://schemas.microsoft.com/office/word/2006/wordml" xmlns:wps="http://schemas.microsoft.com/office/word/2010/wordprocessingShape" mc:Ignorable="w14 w15 w16se w16cid w16 w16cex wp14">
   <w:abstractNum w:abstractNumId="0" w15:restartNumberingAfterBreak="0">
+    <w:nsid w:val="0CA957F2"/>
+    <w:multiLevelType w:val="hybridMultilevel"/>
+    <w:tmpl w:val="3ABA694A"/>
+    <w:lvl w:ilvl="0" w:tplc="0409000F">
+      <w:start w:val="1"/>
+      <w:numFmt w:val="decimal"/>
+      <w:lvlText w:val="%1."/>
+      <w:lvlJc w:val="left"/>
+      <w:pPr>
+        <w:ind w:left="720" w:hanging="360"/>
+      </w:pPr>
+    </w:lvl>
+    <w:lvl w:ilvl="1" w:tplc="04090019">
+      <w:start w:val="1"/>
+      <w:numFmt w:val="lowerLetter"/>
+      <w:lvlText w:val="%2."/>
+      <w:lvlJc w:val="left"/>
+      <w:pPr>
+        <w:ind w:left="1440" w:hanging="360"/>
+      </w:pPr>
+    </w:lvl>
+    <w:lvl w:ilvl="2" w:tplc="0409001B" w:tentative="1">
+      <w:start w:val="1"/>
+      <w:numFmt w:val="lowerRoman"/>
+      <w:lvlText w:val="%3."/>
+      <w:lvlJc w:val="right"/>
+      <w:pPr>
+        <w:ind w:left="2160" w:hanging="180"/>
+      </w:pPr>
+    </w:lvl>
+    <w:lvl w:ilvl="3" w:tplc="0409000F" w:tentative="1">
+      <w:start w:val="1"/>
+      <w:numFmt w:val="decimal"/>
+      <w:lvlText w:val="%4."/>
+      <w:lvlJc w:val="left"/>
+      <w:pPr>
+        <w:ind w:left="2880" w:hanging="360"/>
+      </w:pPr>
+    </w:lvl>
+    <w:lvl w:ilvl="4" w:tplc="04090019" w:tentative="1">
+      <w:start w:val="1"/>
+      <w:numFmt w:val="lowerLetter"/>
+      <w:lvlText w:val="%5."/>
+      <w:lvlJc w:val="left"/>
+      <w:pPr>
+        <w:ind w:left="3600" w:hanging="360"/>
+      </w:pPr>
+    </w:lvl>
+    <w:lvl w:ilvl="5" w:tplc="0409001B" w:tentative="1">
+      <w:start w:val="1"/>
+      <w:numFmt w:val="lowerRoman"/>
+      <w:lvlText w:val="%6."/>
+      <w:lvlJc w:val="right"/>
+      <w:pPr>
+        <w:ind w:left="4320" w:hanging="180"/>
+      </w:pPr>
+    </w:lvl>
+    <w:lvl w:ilvl="6" w:tplc="0409000F" w:tentative="1">
+      <w:start w:val="1"/>
+      <w:numFmt w:val="decimal"/>
+      <w:lvlText w:val="%7."/>
+      <w:lvlJc w:val="left"/>
+      <w:pPr>
+        <w:ind w:left="5040" w:hanging="360"/>
+      </w:pPr>
+    </w:lvl>
+    <w:lvl w:ilvl="7" w:tplc="04090019" w:tentative="1">
+      <w:start w:val="1"/>
+      <w:numFmt w:val="lowerLetter"/>
+      <w:lvlText w:val="%8."/>
+      <w:lvlJc w:val="left"/>
+      <w:pPr>
+        <w:ind w:left="5760" w:hanging="360"/>
+      </w:pPr>
+    </w:lvl>
+    <w:lvl w:ilvl="8" w:tplc="0409001B" w:tentative="1">
+      <w:start w:val="1"/>
+      <w:numFmt w:val="lowerRoman"/>
+      <w:lvlText w:val="%9."/>
+      <w:lvlJc w:val="right"/>
+      <w:pPr>
+        <w:ind w:left="6480" w:hanging="180"/>
+      </w:pPr>
+    </w:lvl>
+  </w:abstractNum>
+  <w:abstractNum w:abstractNumId="1" w15:restartNumberingAfterBreak="0">
     <w:nsid w:val="16E911D8"/>
     <w:multiLevelType w:val="hybridMultilevel"/>
     <w:tmpl w:val="1A5824CC"/>
@@ -912,7 +3237,7 @@
       <w:lvlText w:val="%1."/>
       <w:lvlJc w:val="left"/>
       <w:pPr>
-        <w:ind w:left="720" w:hanging="360"/>
+        <w:ind w:left="1080" w:hanging="360"/>
       </w:pPr>
       <w:rPr>
         <w:rFonts w:hint="default"/>
@@ -924,7 +3249,7 @@
       <w:lvlText w:val="%2."/>
       <w:lvlJc w:val="left"/>
       <w:pPr>
-        <w:ind w:left="1440" w:hanging="360"/>
+        <w:ind w:left="1800" w:hanging="360"/>
       </w:pPr>
     </w:lvl>
     <w:lvl w:ilvl="2" w:tplc="0409001B" w:tentative="1">
@@ -933,7 +3258,7 @@
       <w:lvlText w:val="%3."/>
       <w:lvlJc w:val="right"/>
       <w:pPr>
-        <w:ind w:left="2160" w:hanging="180"/>
+        <w:ind w:left="2520" w:hanging="180"/>
       </w:pPr>
     </w:lvl>
     <w:lvl w:ilvl="3" w:tplc="0409000F" w:tentative="1">
@@ -942,7 +3267,7 @@
       <w:lvlText w:val="%4."/>
       <w:lvlJc w:val="left"/>
       <w:pPr>
-        <w:ind w:left="2880" w:hanging="360"/>
+        <w:ind w:left="3240" w:hanging="360"/>
       </w:pPr>
     </w:lvl>
     <w:lvl w:ilvl="4" w:tplc="04090019" w:tentative="1">
@@ -951,7 +3276,7 @@
       <w:lvlText w:val="%5."/>
       <w:lvlJc w:val="left"/>
       <w:pPr>
-        <w:ind w:left="3600" w:hanging="360"/>
+        <w:ind w:left="3960" w:hanging="360"/>
       </w:pPr>
     </w:lvl>
     <w:lvl w:ilvl="5" w:tplc="0409001B" w:tentative="1">
@@ -960,7 +3285,7 @@
       <w:lvlText w:val="%6."/>
       <w:lvlJc w:val="right"/>
       <w:pPr>
-        <w:ind w:left="4320" w:hanging="180"/>
+        <w:ind w:left="4680" w:hanging="180"/>
       </w:pPr>
     </w:lvl>
     <w:lvl w:ilvl="6" w:tplc="0409000F" w:tentative="1">
@@ -969,7 +3294,7 @@
       <w:lvlText w:val="%7."/>
       <w:lvlJc w:val="left"/>
       <w:pPr>
-        <w:ind w:left="5040" w:hanging="360"/>
+        <w:ind w:left="5400" w:hanging="360"/>
       </w:pPr>
     </w:lvl>
     <w:lvl w:ilvl="7" w:tplc="04090019" w:tentative="1">
@@ -978,7 +3303,7 @@
       <w:lvlText w:val="%8."/>
       <w:lvlJc w:val="left"/>
       <w:pPr>
-        <w:ind w:left="5760" w:hanging="360"/>
+        <w:ind w:left="6120" w:hanging="360"/>
       </w:pPr>
     </w:lvl>
     <w:lvl w:ilvl="8" w:tplc="0409001B" w:tentative="1">
@@ -987,11 +3312,11 @@
       <w:lvlText w:val="%9."/>
       <w:lvlJc w:val="right"/>
       <w:pPr>
-        <w:ind w:left="6480" w:hanging="180"/>
+        <w:ind w:left="6840" w:hanging="180"/>
       </w:pPr>
     </w:lvl>
   </w:abstractNum>
-  <w:abstractNum w:abstractNumId="1" w15:restartNumberingAfterBreak="0">
+  <w:abstractNum w:abstractNumId="2" w15:restartNumberingAfterBreak="0">
     <w:nsid w:val="262F148E"/>
     <w:multiLevelType w:val="hybridMultilevel"/>
     <w:tmpl w:val="A46EC36E"/>
@@ -1007,7 +3332,7 @@
         <w:rFonts w:hint="default"/>
       </w:rPr>
     </w:lvl>
-    <w:lvl w:ilvl="1" w:tplc="04090019" w:tentative="1">
+    <w:lvl w:ilvl="1" w:tplc="04090019">
       <w:start w:val="1"/>
       <w:numFmt w:val="lowerLetter"/>
       <w:lvlText w:val="%2."/>
@@ -1080,7 +3405,233 @@
       </w:pPr>
     </w:lvl>
   </w:abstractNum>
-  <w:abstractNum w:abstractNumId="2" w15:restartNumberingAfterBreak="0">
+  <w:abstractNum w:abstractNumId="3" w15:restartNumberingAfterBreak="0">
+    <w:nsid w:val="29234DCE"/>
+    <w:multiLevelType w:val="hybridMultilevel"/>
+    <w:tmpl w:val="5C98AB22"/>
+    <w:lvl w:ilvl="0" w:tplc="04090001">
+      <w:start w:val="1"/>
+      <w:numFmt w:val="bullet"/>
+      <w:lvlText w:val=""/>
+      <w:lvlJc w:val="left"/>
+      <w:pPr>
+        <w:ind w:left="720" w:hanging="360"/>
+      </w:pPr>
+      <w:rPr>
+        <w:rFonts w:ascii="Symbol" w:hAnsi="Symbol" w:hint="default"/>
+      </w:rPr>
+    </w:lvl>
+    <w:lvl w:ilvl="1" w:tplc="04090003">
+      <w:start w:val="1"/>
+      <w:numFmt w:val="bullet"/>
+      <w:lvlText w:val="o"/>
+      <w:lvlJc w:val="left"/>
+      <w:pPr>
+        <w:ind w:left="1440" w:hanging="360"/>
+      </w:pPr>
+      <w:rPr>
+        <w:rFonts w:ascii="Courier New" w:hAnsi="Courier New" w:cs="Courier New" w:hint="default"/>
+      </w:rPr>
+    </w:lvl>
+    <w:lvl w:ilvl="2" w:tplc="04090005" w:tentative="1">
+      <w:start w:val="1"/>
+      <w:numFmt w:val="bullet"/>
+      <w:lvlText w:val=""/>
+      <w:lvlJc w:val="left"/>
+      <w:pPr>
+        <w:ind w:left="2160" w:hanging="360"/>
+      </w:pPr>
+      <w:rPr>
+        <w:rFonts w:ascii="Wingdings" w:hAnsi="Wingdings" w:hint="default"/>
+      </w:rPr>
+    </w:lvl>
+    <w:lvl w:ilvl="3" w:tplc="04090001" w:tentative="1">
+      <w:start w:val="1"/>
+      <w:numFmt w:val="bullet"/>
+      <w:lvlText w:val=""/>
+      <w:lvlJc w:val="left"/>
+      <w:pPr>
+        <w:ind w:left="2880" w:hanging="360"/>
+      </w:pPr>
+      <w:rPr>
+        <w:rFonts w:ascii="Symbol" w:hAnsi="Symbol" w:hint="default"/>
+      </w:rPr>
+    </w:lvl>
+    <w:lvl w:ilvl="4" w:tplc="04090003" w:tentative="1">
+      <w:start w:val="1"/>
+      <w:numFmt w:val="bullet"/>
+      <w:lvlText w:val="o"/>
+      <w:lvlJc w:val="left"/>
+      <w:pPr>
+        <w:ind w:left="3600" w:hanging="360"/>
+      </w:pPr>
+      <w:rPr>
+        <w:rFonts w:ascii="Courier New" w:hAnsi="Courier New" w:cs="Courier New" w:hint="default"/>
+      </w:rPr>
+    </w:lvl>
+    <w:lvl w:ilvl="5" w:tplc="04090005" w:tentative="1">
+      <w:start w:val="1"/>
+      <w:numFmt w:val="bullet"/>
+      <w:lvlText w:val=""/>
+      <w:lvlJc w:val="left"/>
+      <w:pPr>
+        <w:ind w:left="4320" w:hanging="360"/>
+      </w:pPr>
+      <w:rPr>
+        <w:rFonts w:ascii="Wingdings" w:hAnsi="Wingdings" w:hint="default"/>
+      </w:rPr>
+    </w:lvl>
+    <w:lvl w:ilvl="6" w:tplc="04090001" w:tentative="1">
+      <w:start w:val="1"/>
+      <w:numFmt w:val="bullet"/>
+      <w:lvlText w:val=""/>
+      <w:lvlJc w:val="left"/>
+      <w:pPr>
+        <w:ind w:left="5040" w:hanging="360"/>
+      </w:pPr>
+      <w:rPr>
+        <w:rFonts w:ascii="Symbol" w:hAnsi="Symbol" w:hint="default"/>
+      </w:rPr>
+    </w:lvl>
+    <w:lvl w:ilvl="7" w:tplc="04090003" w:tentative="1">
+      <w:start w:val="1"/>
+      <w:numFmt w:val="bullet"/>
+      <w:lvlText w:val="o"/>
+      <w:lvlJc w:val="left"/>
+      <w:pPr>
+        <w:ind w:left="5760" w:hanging="360"/>
+      </w:pPr>
+      <w:rPr>
+        <w:rFonts w:ascii="Courier New" w:hAnsi="Courier New" w:cs="Courier New" w:hint="default"/>
+      </w:rPr>
+    </w:lvl>
+    <w:lvl w:ilvl="8" w:tplc="04090005" w:tentative="1">
+      <w:start w:val="1"/>
+      <w:numFmt w:val="bullet"/>
+      <w:lvlText w:val=""/>
+      <w:lvlJc w:val="left"/>
+      <w:pPr>
+        <w:ind w:left="6480" w:hanging="360"/>
+      </w:pPr>
+      <w:rPr>
+        <w:rFonts w:ascii="Wingdings" w:hAnsi="Wingdings" w:hint="default"/>
+      </w:rPr>
+    </w:lvl>
+  </w:abstractNum>
+  <w:abstractNum w:abstractNumId="4" w15:restartNumberingAfterBreak="0">
+    <w:nsid w:val="2A291B6F"/>
+    <w:multiLevelType w:val="hybridMultilevel"/>
+    <w:tmpl w:val="545A85A0"/>
+    <w:lvl w:ilvl="0" w:tplc="04090001">
+      <w:start w:val="1"/>
+      <w:numFmt w:val="bullet"/>
+      <w:lvlText w:val=""/>
+      <w:lvlJc w:val="left"/>
+      <w:pPr>
+        <w:ind w:left="360" w:hanging="360"/>
+      </w:pPr>
+      <w:rPr>
+        <w:rFonts w:ascii="Symbol" w:hAnsi="Symbol" w:hint="default"/>
+      </w:rPr>
+    </w:lvl>
+    <w:lvl w:ilvl="1" w:tplc="04090003">
+      <w:start w:val="1"/>
+      <w:numFmt w:val="bullet"/>
+      <w:lvlText w:val="o"/>
+      <w:lvlJc w:val="left"/>
+      <w:pPr>
+        <w:ind w:left="1080" w:hanging="360"/>
+      </w:pPr>
+      <w:rPr>
+        <w:rFonts w:ascii="Courier New" w:hAnsi="Courier New" w:cs="Courier New" w:hint="default"/>
+      </w:rPr>
+    </w:lvl>
+    <w:lvl w:ilvl="2" w:tplc="04090005" w:tentative="1">
+      <w:start w:val="1"/>
+      <w:numFmt w:val="bullet"/>
+      <w:lvlText w:val=""/>
+      <w:lvlJc w:val="left"/>
+      <w:pPr>
+        <w:ind w:left="1800" w:hanging="360"/>
+      </w:pPr>
+      <w:rPr>
+        <w:rFonts w:ascii="Wingdings" w:hAnsi="Wingdings" w:hint="default"/>
+      </w:rPr>
+    </w:lvl>
+    <w:lvl w:ilvl="3" w:tplc="04090001" w:tentative="1">
+      <w:start w:val="1"/>
+      <w:numFmt w:val="bullet"/>
+      <w:lvlText w:val=""/>
+      <w:lvlJc w:val="left"/>
+      <w:pPr>
+        <w:ind w:left="2520" w:hanging="360"/>
+      </w:pPr>
+      <w:rPr>
+        <w:rFonts w:ascii="Symbol" w:hAnsi="Symbol" w:hint="default"/>
+      </w:rPr>
+    </w:lvl>
+    <w:lvl w:ilvl="4" w:tplc="04090003" w:tentative="1">
+      <w:start w:val="1"/>
+      <w:numFmt w:val="bullet"/>
+      <w:lvlText w:val="o"/>
+      <w:lvlJc w:val="left"/>
+      <w:pPr>
+        <w:ind w:left="3240" w:hanging="360"/>
+      </w:pPr>
+      <w:rPr>
+        <w:rFonts w:ascii="Courier New" w:hAnsi="Courier New" w:cs="Courier New" w:hint="default"/>
+      </w:rPr>
+    </w:lvl>
+    <w:lvl w:ilvl="5" w:tplc="04090005" w:tentative="1">
+      <w:start w:val="1"/>
+      <w:numFmt w:val="bullet"/>
+      <w:lvlText w:val=""/>
+      <w:lvlJc w:val="left"/>
+      <w:pPr>
+        <w:ind w:left="3960" w:hanging="360"/>
+      </w:pPr>
+      <w:rPr>
+        <w:rFonts w:ascii="Wingdings" w:hAnsi="Wingdings" w:hint="default"/>
+      </w:rPr>
+    </w:lvl>
+    <w:lvl w:ilvl="6" w:tplc="04090001" w:tentative="1">
+      <w:start w:val="1"/>
+      <w:numFmt w:val="bullet"/>
+      <w:lvlText w:val=""/>
+      <w:lvlJc w:val="left"/>
+      <w:pPr>
+        <w:ind w:left="4680" w:hanging="360"/>
+      </w:pPr>
+      <w:rPr>
+        <w:rFonts w:ascii="Symbol" w:hAnsi="Symbol" w:hint="default"/>
+      </w:rPr>
+    </w:lvl>
+    <w:lvl w:ilvl="7" w:tplc="04090003" w:tentative="1">
+      <w:start w:val="1"/>
+      <w:numFmt w:val="bullet"/>
+      <w:lvlText w:val="o"/>
+      <w:lvlJc w:val="left"/>
+      <w:pPr>
+        <w:ind w:left="5400" w:hanging="360"/>
+      </w:pPr>
+      <w:rPr>
+        <w:rFonts w:ascii="Courier New" w:hAnsi="Courier New" w:cs="Courier New" w:hint="default"/>
+      </w:rPr>
+    </w:lvl>
+    <w:lvl w:ilvl="8" w:tplc="04090005" w:tentative="1">
+      <w:start w:val="1"/>
+      <w:numFmt w:val="bullet"/>
+      <w:lvlText w:val=""/>
+      <w:lvlJc w:val="left"/>
+      <w:pPr>
+        <w:ind w:left="6120" w:hanging="360"/>
+      </w:pPr>
+      <w:rPr>
+        <w:rFonts w:ascii="Wingdings" w:hAnsi="Wingdings" w:hint="default"/>
+      </w:rPr>
+    </w:lvl>
+  </w:abstractNum>
+  <w:abstractNum w:abstractNumId="5" w15:restartNumberingAfterBreak="0">
     <w:nsid w:val="2F9A6C5F"/>
     <w:multiLevelType w:val="hybridMultilevel"/>
     <w:tmpl w:val="FE72EE96"/>
@@ -1169,14 +3720,462 @@
       </w:pPr>
     </w:lvl>
   </w:abstractNum>
+  <w:abstractNum w:abstractNumId="6" w15:restartNumberingAfterBreak="0">
+    <w:nsid w:val="519D30A4"/>
+    <w:multiLevelType w:val="hybridMultilevel"/>
+    <w:tmpl w:val="7084D718"/>
+    <w:lvl w:ilvl="0" w:tplc="04090001">
+      <w:start w:val="1"/>
+      <w:numFmt w:val="bullet"/>
+      <w:lvlText w:val=""/>
+      <w:lvlJc w:val="left"/>
+      <w:pPr>
+        <w:ind w:left="1080" w:hanging="360"/>
+      </w:pPr>
+      <w:rPr>
+        <w:rFonts w:ascii="Symbol" w:hAnsi="Symbol" w:hint="default"/>
+      </w:rPr>
+    </w:lvl>
+    <w:lvl w:ilvl="1" w:tplc="04090003" w:tentative="1">
+      <w:start w:val="1"/>
+      <w:numFmt w:val="bullet"/>
+      <w:lvlText w:val="o"/>
+      <w:lvlJc w:val="left"/>
+      <w:pPr>
+        <w:ind w:left="1800" w:hanging="360"/>
+      </w:pPr>
+      <w:rPr>
+        <w:rFonts w:ascii="Courier New" w:hAnsi="Courier New" w:cs="Courier New" w:hint="default"/>
+      </w:rPr>
+    </w:lvl>
+    <w:lvl w:ilvl="2" w:tplc="04090005" w:tentative="1">
+      <w:start w:val="1"/>
+      <w:numFmt w:val="bullet"/>
+      <w:lvlText w:val=""/>
+      <w:lvlJc w:val="left"/>
+      <w:pPr>
+        <w:ind w:left="2520" w:hanging="360"/>
+      </w:pPr>
+      <w:rPr>
+        <w:rFonts w:ascii="Wingdings" w:hAnsi="Wingdings" w:hint="default"/>
+      </w:rPr>
+    </w:lvl>
+    <w:lvl w:ilvl="3" w:tplc="04090001" w:tentative="1">
+      <w:start w:val="1"/>
+      <w:numFmt w:val="bullet"/>
+      <w:lvlText w:val=""/>
+      <w:lvlJc w:val="left"/>
+      <w:pPr>
+        <w:ind w:left="3240" w:hanging="360"/>
+      </w:pPr>
+      <w:rPr>
+        <w:rFonts w:ascii="Symbol" w:hAnsi="Symbol" w:hint="default"/>
+      </w:rPr>
+    </w:lvl>
+    <w:lvl w:ilvl="4" w:tplc="04090003" w:tentative="1">
+      <w:start w:val="1"/>
+      <w:numFmt w:val="bullet"/>
+      <w:lvlText w:val="o"/>
+      <w:lvlJc w:val="left"/>
+      <w:pPr>
+        <w:ind w:left="3960" w:hanging="360"/>
+      </w:pPr>
+      <w:rPr>
+        <w:rFonts w:ascii="Courier New" w:hAnsi="Courier New" w:cs="Courier New" w:hint="default"/>
+      </w:rPr>
+    </w:lvl>
+    <w:lvl w:ilvl="5" w:tplc="04090005" w:tentative="1">
+      <w:start w:val="1"/>
+      <w:numFmt w:val="bullet"/>
+      <w:lvlText w:val=""/>
+      <w:lvlJc w:val="left"/>
+      <w:pPr>
+        <w:ind w:left="4680" w:hanging="360"/>
+      </w:pPr>
+      <w:rPr>
+        <w:rFonts w:ascii="Wingdings" w:hAnsi="Wingdings" w:hint="default"/>
+      </w:rPr>
+    </w:lvl>
+    <w:lvl w:ilvl="6" w:tplc="04090001" w:tentative="1">
+      <w:start w:val="1"/>
+      <w:numFmt w:val="bullet"/>
+      <w:lvlText w:val=""/>
+      <w:lvlJc w:val="left"/>
+      <w:pPr>
+        <w:ind w:left="5400" w:hanging="360"/>
+      </w:pPr>
+      <w:rPr>
+        <w:rFonts w:ascii="Symbol" w:hAnsi="Symbol" w:hint="default"/>
+      </w:rPr>
+    </w:lvl>
+    <w:lvl w:ilvl="7" w:tplc="04090003" w:tentative="1">
+      <w:start w:val="1"/>
+      <w:numFmt w:val="bullet"/>
+      <w:lvlText w:val="o"/>
+      <w:lvlJc w:val="left"/>
+      <w:pPr>
+        <w:ind w:left="6120" w:hanging="360"/>
+      </w:pPr>
+      <w:rPr>
+        <w:rFonts w:ascii="Courier New" w:hAnsi="Courier New" w:cs="Courier New" w:hint="default"/>
+      </w:rPr>
+    </w:lvl>
+    <w:lvl w:ilvl="8" w:tplc="04090005" w:tentative="1">
+      <w:start w:val="1"/>
+      <w:numFmt w:val="bullet"/>
+      <w:lvlText w:val=""/>
+      <w:lvlJc w:val="left"/>
+      <w:pPr>
+        <w:ind w:left="6840" w:hanging="360"/>
+      </w:pPr>
+      <w:rPr>
+        <w:rFonts w:ascii="Wingdings" w:hAnsi="Wingdings" w:hint="default"/>
+      </w:rPr>
+    </w:lvl>
+  </w:abstractNum>
+  <w:abstractNum w:abstractNumId="7" w15:restartNumberingAfterBreak="0">
+    <w:nsid w:val="70007D3B"/>
+    <w:multiLevelType w:val="hybridMultilevel"/>
+    <w:tmpl w:val="8326D170"/>
+    <w:lvl w:ilvl="0" w:tplc="0409000F">
+      <w:start w:val="1"/>
+      <w:numFmt w:val="decimal"/>
+      <w:lvlText w:val="%1."/>
+      <w:lvlJc w:val="left"/>
+      <w:pPr>
+        <w:ind w:left="720" w:hanging="360"/>
+      </w:pPr>
+      <w:rPr>
+        <w:rFonts w:hint="default"/>
+      </w:rPr>
+    </w:lvl>
+    <w:lvl w:ilvl="1" w:tplc="04090019" w:tentative="1">
+      <w:start w:val="1"/>
+      <w:numFmt w:val="lowerLetter"/>
+      <w:lvlText w:val="%2."/>
+      <w:lvlJc w:val="left"/>
+      <w:pPr>
+        <w:ind w:left="1440" w:hanging="360"/>
+      </w:pPr>
+    </w:lvl>
+    <w:lvl w:ilvl="2" w:tplc="0409001B" w:tentative="1">
+      <w:start w:val="1"/>
+      <w:numFmt w:val="lowerRoman"/>
+      <w:lvlText w:val="%3."/>
+      <w:lvlJc w:val="right"/>
+      <w:pPr>
+        <w:ind w:left="2160" w:hanging="180"/>
+      </w:pPr>
+    </w:lvl>
+    <w:lvl w:ilvl="3" w:tplc="0409000F" w:tentative="1">
+      <w:start w:val="1"/>
+      <w:numFmt w:val="decimal"/>
+      <w:lvlText w:val="%4."/>
+      <w:lvlJc w:val="left"/>
+      <w:pPr>
+        <w:ind w:left="2880" w:hanging="360"/>
+      </w:pPr>
+    </w:lvl>
+    <w:lvl w:ilvl="4" w:tplc="04090019" w:tentative="1">
+      <w:start w:val="1"/>
+      <w:numFmt w:val="lowerLetter"/>
+      <w:lvlText w:val="%5."/>
+      <w:lvlJc w:val="left"/>
+      <w:pPr>
+        <w:ind w:left="3600" w:hanging="360"/>
+      </w:pPr>
+    </w:lvl>
+    <w:lvl w:ilvl="5" w:tplc="0409001B" w:tentative="1">
+      <w:start w:val="1"/>
+      <w:numFmt w:val="lowerRoman"/>
+      <w:lvlText w:val="%6."/>
+      <w:lvlJc w:val="right"/>
+      <w:pPr>
+        <w:ind w:left="4320" w:hanging="180"/>
+      </w:pPr>
+    </w:lvl>
+    <w:lvl w:ilvl="6" w:tplc="0409000F" w:tentative="1">
+      <w:start w:val="1"/>
+      <w:numFmt w:val="decimal"/>
+      <w:lvlText w:val="%7."/>
+      <w:lvlJc w:val="left"/>
+      <w:pPr>
+        <w:ind w:left="5040" w:hanging="360"/>
+      </w:pPr>
+    </w:lvl>
+    <w:lvl w:ilvl="7" w:tplc="04090019" w:tentative="1">
+      <w:start w:val="1"/>
+      <w:numFmt w:val="lowerLetter"/>
+      <w:lvlText w:val="%8."/>
+      <w:lvlJc w:val="left"/>
+      <w:pPr>
+        <w:ind w:left="5760" w:hanging="360"/>
+      </w:pPr>
+    </w:lvl>
+    <w:lvl w:ilvl="8" w:tplc="0409001B" w:tentative="1">
+      <w:start w:val="1"/>
+      <w:numFmt w:val="lowerRoman"/>
+      <w:lvlText w:val="%9."/>
+      <w:lvlJc w:val="right"/>
+      <w:pPr>
+        <w:ind w:left="6480" w:hanging="180"/>
+      </w:pPr>
+    </w:lvl>
+  </w:abstractNum>
+  <w:abstractNum w:abstractNumId="8" w15:restartNumberingAfterBreak="0">
+    <w:nsid w:val="71EB09EA"/>
+    <w:multiLevelType w:val="hybridMultilevel"/>
+    <w:tmpl w:val="2E5AC0BE"/>
+    <w:lvl w:ilvl="0" w:tplc="04090001">
+      <w:start w:val="1"/>
+      <w:numFmt w:val="bullet"/>
+      <w:lvlText w:val=""/>
+      <w:lvlJc w:val="left"/>
+      <w:pPr>
+        <w:ind w:left="720" w:hanging="360"/>
+      </w:pPr>
+      <w:rPr>
+        <w:rFonts w:ascii="Symbol" w:hAnsi="Symbol" w:hint="default"/>
+      </w:rPr>
+    </w:lvl>
+    <w:lvl w:ilvl="1" w:tplc="04090003" w:tentative="1">
+      <w:start w:val="1"/>
+      <w:numFmt w:val="bullet"/>
+      <w:lvlText w:val="o"/>
+      <w:lvlJc w:val="left"/>
+      <w:pPr>
+        <w:ind w:left="1440" w:hanging="360"/>
+      </w:pPr>
+      <w:rPr>
+        <w:rFonts w:ascii="Courier New" w:hAnsi="Courier New" w:cs="Courier New" w:hint="default"/>
+      </w:rPr>
+    </w:lvl>
+    <w:lvl w:ilvl="2" w:tplc="04090005" w:tentative="1">
+      <w:start w:val="1"/>
+      <w:numFmt w:val="bullet"/>
+      <w:lvlText w:val=""/>
+      <w:lvlJc w:val="left"/>
+      <w:pPr>
+        <w:ind w:left="2160" w:hanging="360"/>
+      </w:pPr>
+      <w:rPr>
+        <w:rFonts w:ascii="Wingdings" w:hAnsi="Wingdings" w:hint="default"/>
+      </w:rPr>
+    </w:lvl>
+    <w:lvl w:ilvl="3" w:tplc="04090001" w:tentative="1">
+      <w:start w:val="1"/>
+      <w:numFmt w:val="bullet"/>
+      <w:lvlText w:val=""/>
+      <w:lvlJc w:val="left"/>
+      <w:pPr>
+        <w:ind w:left="2880" w:hanging="360"/>
+      </w:pPr>
+      <w:rPr>
+        <w:rFonts w:ascii="Symbol" w:hAnsi="Symbol" w:hint="default"/>
+      </w:rPr>
+    </w:lvl>
+    <w:lvl w:ilvl="4" w:tplc="04090003" w:tentative="1">
+      <w:start w:val="1"/>
+      <w:numFmt w:val="bullet"/>
+      <w:lvlText w:val="o"/>
+      <w:lvlJc w:val="left"/>
+      <w:pPr>
+        <w:ind w:left="3600" w:hanging="360"/>
+      </w:pPr>
+      <w:rPr>
+        <w:rFonts w:ascii="Courier New" w:hAnsi="Courier New" w:cs="Courier New" w:hint="default"/>
+      </w:rPr>
+    </w:lvl>
+    <w:lvl w:ilvl="5" w:tplc="04090005" w:tentative="1">
+      <w:start w:val="1"/>
+      <w:numFmt w:val="bullet"/>
+      <w:lvlText w:val=""/>
+      <w:lvlJc w:val="left"/>
+      <w:pPr>
+        <w:ind w:left="4320" w:hanging="360"/>
+      </w:pPr>
+      <w:rPr>
+        <w:rFonts w:ascii="Wingdings" w:hAnsi="Wingdings" w:hint="default"/>
+      </w:rPr>
+    </w:lvl>
+    <w:lvl w:ilvl="6" w:tplc="04090001" w:tentative="1">
+      <w:start w:val="1"/>
+      <w:numFmt w:val="bullet"/>
+      <w:lvlText w:val=""/>
+      <w:lvlJc w:val="left"/>
+      <w:pPr>
+        <w:ind w:left="5040" w:hanging="360"/>
+      </w:pPr>
+      <w:rPr>
+        <w:rFonts w:ascii="Symbol" w:hAnsi="Symbol" w:hint="default"/>
+      </w:rPr>
+    </w:lvl>
+    <w:lvl w:ilvl="7" w:tplc="04090003" w:tentative="1">
+      <w:start w:val="1"/>
+      <w:numFmt w:val="bullet"/>
+      <w:lvlText w:val="o"/>
+      <w:lvlJc w:val="left"/>
+      <w:pPr>
+        <w:ind w:left="5760" w:hanging="360"/>
+      </w:pPr>
+      <w:rPr>
+        <w:rFonts w:ascii="Courier New" w:hAnsi="Courier New" w:cs="Courier New" w:hint="default"/>
+      </w:rPr>
+    </w:lvl>
+    <w:lvl w:ilvl="8" w:tplc="04090005" w:tentative="1">
+      <w:start w:val="1"/>
+      <w:numFmt w:val="bullet"/>
+      <w:lvlText w:val=""/>
+      <w:lvlJc w:val="left"/>
+      <w:pPr>
+        <w:ind w:left="6480" w:hanging="360"/>
+      </w:pPr>
+      <w:rPr>
+        <w:rFonts w:ascii="Wingdings" w:hAnsi="Wingdings" w:hint="default"/>
+      </w:rPr>
+    </w:lvl>
+  </w:abstractNum>
+  <w:abstractNum w:abstractNumId="9" w15:restartNumberingAfterBreak="0">
+    <w:nsid w:val="7C370C5E"/>
+    <w:multiLevelType w:val="hybridMultilevel"/>
+    <w:tmpl w:val="D75ED038"/>
+    <w:lvl w:ilvl="0" w:tplc="FA60EA3E">
+      <w:numFmt w:val="bullet"/>
+      <w:lvlText w:val=""/>
+      <w:lvlJc w:val="left"/>
+      <w:pPr>
+        <w:ind w:left="720" w:hanging="360"/>
+      </w:pPr>
+      <w:rPr>
+        <w:rFonts w:ascii="Symbol" w:eastAsiaTheme="minorHAnsi" w:hAnsi="Symbol" w:cstheme="minorHAnsi" w:hint="default"/>
+      </w:rPr>
+    </w:lvl>
+    <w:lvl w:ilvl="1" w:tplc="04090003" w:tentative="1">
+      <w:start w:val="1"/>
+      <w:numFmt w:val="bullet"/>
+      <w:lvlText w:val="o"/>
+      <w:lvlJc w:val="left"/>
+      <w:pPr>
+        <w:ind w:left="1440" w:hanging="360"/>
+      </w:pPr>
+      <w:rPr>
+        <w:rFonts w:ascii="Courier New" w:hAnsi="Courier New" w:cs="Courier New" w:hint="default"/>
+      </w:rPr>
+    </w:lvl>
+    <w:lvl w:ilvl="2" w:tplc="04090005" w:tentative="1">
+      <w:start w:val="1"/>
+      <w:numFmt w:val="bullet"/>
+      <w:lvlText w:val=""/>
+      <w:lvlJc w:val="left"/>
+      <w:pPr>
+        <w:ind w:left="2160" w:hanging="360"/>
+      </w:pPr>
+      <w:rPr>
+        <w:rFonts w:ascii="Wingdings" w:hAnsi="Wingdings" w:hint="default"/>
+      </w:rPr>
+    </w:lvl>
+    <w:lvl w:ilvl="3" w:tplc="04090001" w:tentative="1">
+      <w:start w:val="1"/>
+      <w:numFmt w:val="bullet"/>
+      <w:lvlText w:val=""/>
+      <w:lvlJc w:val="left"/>
+      <w:pPr>
+        <w:ind w:left="2880" w:hanging="360"/>
+      </w:pPr>
+      <w:rPr>
+        <w:rFonts w:ascii="Symbol" w:hAnsi="Symbol" w:hint="default"/>
+      </w:rPr>
+    </w:lvl>
+    <w:lvl w:ilvl="4" w:tplc="04090003" w:tentative="1">
+      <w:start w:val="1"/>
+      <w:numFmt w:val="bullet"/>
+      <w:lvlText w:val="o"/>
+      <w:lvlJc w:val="left"/>
+      <w:pPr>
+        <w:ind w:left="3600" w:hanging="360"/>
+      </w:pPr>
+      <w:rPr>
+        <w:rFonts w:ascii="Courier New" w:hAnsi="Courier New" w:cs="Courier New" w:hint="default"/>
+      </w:rPr>
+    </w:lvl>
+    <w:lvl w:ilvl="5" w:tplc="04090005" w:tentative="1">
+      <w:start w:val="1"/>
+      <w:numFmt w:val="bullet"/>
+      <w:lvlText w:val=""/>
+      <w:lvlJc w:val="left"/>
+      <w:pPr>
+        <w:ind w:left="4320" w:hanging="360"/>
+      </w:pPr>
+      <w:rPr>
+        <w:rFonts w:ascii="Wingdings" w:hAnsi="Wingdings" w:hint="default"/>
+      </w:rPr>
+    </w:lvl>
+    <w:lvl w:ilvl="6" w:tplc="04090001" w:tentative="1">
+      <w:start w:val="1"/>
+      <w:numFmt w:val="bullet"/>
+      <w:lvlText w:val=""/>
+      <w:lvlJc w:val="left"/>
+      <w:pPr>
+        <w:ind w:left="5040" w:hanging="360"/>
+      </w:pPr>
+      <w:rPr>
+        <w:rFonts w:ascii="Symbol" w:hAnsi="Symbol" w:hint="default"/>
+      </w:rPr>
+    </w:lvl>
+    <w:lvl w:ilvl="7" w:tplc="04090003" w:tentative="1">
+      <w:start w:val="1"/>
+      <w:numFmt w:val="bullet"/>
+      <w:lvlText w:val="o"/>
+      <w:lvlJc w:val="left"/>
+      <w:pPr>
+        <w:ind w:left="5760" w:hanging="360"/>
+      </w:pPr>
+      <w:rPr>
+        <w:rFonts w:ascii="Courier New" w:hAnsi="Courier New" w:cs="Courier New" w:hint="default"/>
+      </w:rPr>
+    </w:lvl>
+    <w:lvl w:ilvl="8" w:tplc="04090005" w:tentative="1">
+      <w:start w:val="1"/>
+      <w:numFmt w:val="bullet"/>
+      <w:lvlText w:val=""/>
+      <w:lvlJc w:val="left"/>
+      <w:pPr>
+        <w:ind w:left="6480" w:hanging="360"/>
+      </w:pPr>
+      <w:rPr>
+        <w:rFonts w:ascii="Wingdings" w:hAnsi="Wingdings" w:hint="default"/>
+      </w:rPr>
+    </w:lvl>
+  </w:abstractNum>
   <w:num w:numId="1">
+    <w:abstractNumId w:val="5"/>
+  </w:num>
+  <w:num w:numId="2">
+    <w:abstractNumId w:val="1"/>
+  </w:num>
+  <w:num w:numId="3">
     <w:abstractNumId w:val="2"/>
   </w:num>
-  <w:num w:numId="2">
+  <w:num w:numId="4">
+    <w:abstractNumId w:val="8"/>
+  </w:num>
+  <w:num w:numId="5">
+    <w:abstractNumId w:val="9"/>
+  </w:num>
+  <w:num w:numId="6">
+    <w:abstractNumId w:val="4"/>
+  </w:num>
+  <w:num w:numId="7">
+    <w:abstractNumId w:val="6"/>
+  </w:num>
+  <w:num w:numId="8">
+    <w:abstractNumId w:val="3"/>
+  </w:num>
+  <w:num w:numId="9">
     <w:abstractNumId w:val="0"/>
   </w:num>
-  <w:num w:numId="3">
-    <w:abstractNumId w:val="1"/>
+  <w:num w:numId="10">
+    <w:abstractNumId w:val="7"/>
   </w:num>
 </w:numbering>
 </file>
@@ -1583,6 +4582,26 @@
       <w:bidi/>
     </w:pPr>
   </w:style>
+  <w:style w:type="paragraph" w:styleId="3">
+    <w:name w:val="heading 3"/>
+    <w:basedOn w:val="a"/>
+    <w:link w:val="30"/>
+    <w:uiPriority w:val="9"/>
+    <w:qFormat/>
+    <w:rsid w:val="00BA3F35"/>
+    <w:pPr>
+      <w:bidi w:val="0"/>
+      <w:spacing w:before="100" w:beforeAutospacing="1" w:after="100" w:afterAutospacing="1" w:line="240" w:lineRule="auto"/>
+      <w:outlineLvl w:val="2"/>
+    </w:pPr>
+    <w:rPr>
+      <w:rFonts w:ascii="Times New Roman" w:eastAsia="Times New Roman" w:hAnsi="Times New Roman" w:cs="Times New Roman"/>
+      <w:b/>
+      <w:bCs/>
+      <w:sz w:val="27"/>
+      <w:szCs w:val="27"/>
+    </w:rPr>
+  </w:style>
   <w:style w:type="character" w:default="1" w:styleId="a0">
     <w:name w:val="Default Paragraph Font"/>
     <w:uiPriority w:val="1"/>
@@ -1620,6 +4639,150 @@
       <w:ind w:left="720"/>
       <w:contextualSpacing/>
     </w:pPr>
+  </w:style>
+  <w:style w:type="paragraph" w:styleId="HTML">
+    <w:name w:val="HTML Preformatted"/>
+    <w:basedOn w:val="a"/>
+    <w:link w:val="HTML0"/>
+    <w:uiPriority w:val="99"/>
+    <w:semiHidden/>
+    <w:unhideWhenUsed/>
+    <w:rsid w:val="009A79AD"/>
+    <w:pPr>
+      <w:tabs>
+        <w:tab w:val="left" w:pos="916"/>
+        <w:tab w:val="left" w:pos="1832"/>
+        <w:tab w:val="left" w:pos="2748"/>
+        <w:tab w:val="left" w:pos="3664"/>
+        <w:tab w:val="left" w:pos="4580"/>
+        <w:tab w:val="left" w:pos="5496"/>
+        <w:tab w:val="left" w:pos="6412"/>
+        <w:tab w:val="left" w:pos="7328"/>
+        <w:tab w:val="left" w:pos="8244"/>
+        <w:tab w:val="left" w:pos="9160"/>
+        <w:tab w:val="left" w:pos="10076"/>
+        <w:tab w:val="left" w:pos="10992"/>
+        <w:tab w:val="left" w:pos="11908"/>
+        <w:tab w:val="left" w:pos="12824"/>
+        <w:tab w:val="left" w:pos="13740"/>
+        <w:tab w:val="left" w:pos="14656"/>
+      </w:tabs>
+      <w:bidi w:val="0"/>
+      <w:spacing w:after="0" w:line="240" w:lineRule="auto"/>
+    </w:pPr>
+    <w:rPr>
+      <w:rFonts w:ascii="Courier New" w:eastAsia="Times New Roman" w:hAnsi="Courier New" w:cs="Courier New"/>
+      <w:sz w:val="20"/>
+      <w:szCs w:val="20"/>
+    </w:rPr>
+  </w:style>
+  <w:style w:type="character" w:customStyle="1" w:styleId="HTML0">
+    <w:name w:val="HTML מעוצב מראש תו"/>
+    <w:basedOn w:val="a0"/>
+    <w:link w:val="HTML"/>
+    <w:uiPriority w:val="99"/>
+    <w:semiHidden/>
+    <w:rsid w:val="009A79AD"/>
+    <w:rPr>
+      <w:rFonts w:ascii="Courier New" w:eastAsia="Times New Roman" w:hAnsi="Courier New" w:cs="Courier New"/>
+      <w:sz w:val="20"/>
+      <w:szCs w:val="20"/>
+    </w:rPr>
+  </w:style>
+  <w:style w:type="character" w:customStyle="1" w:styleId="n">
+    <w:name w:val="n"/>
+    <w:basedOn w:val="a0"/>
+    <w:rsid w:val="009A79AD"/>
+  </w:style>
+  <w:style w:type="character" w:customStyle="1" w:styleId="p">
+    <w:name w:val="p"/>
+    <w:basedOn w:val="a0"/>
+    <w:rsid w:val="009A79AD"/>
+  </w:style>
+  <w:style w:type="paragraph" w:styleId="NormalWeb">
+    <w:name w:val="Normal (Web)"/>
+    <w:basedOn w:val="a"/>
+    <w:uiPriority w:val="99"/>
+    <w:unhideWhenUsed/>
+    <w:rsid w:val="009A79AD"/>
+    <w:pPr>
+      <w:bidi w:val="0"/>
+      <w:spacing w:before="100" w:beforeAutospacing="1" w:after="100" w:afterAutospacing="1" w:line="240" w:lineRule="auto"/>
+    </w:pPr>
+    <w:rPr>
+      <w:rFonts w:ascii="Times New Roman" w:eastAsia="Times New Roman" w:hAnsi="Times New Roman" w:cs="Times New Roman"/>
+      <w:sz w:val="24"/>
+      <w:szCs w:val="24"/>
+    </w:rPr>
+  </w:style>
+  <w:style w:type="character" w:styleId="Hyperlink">
+    <w:name w:val="Hyperlink"/>
+    <w:basedOn w:val="a0"/>
+    <w:uiPriority w:val="99"/>
+    <w:unhideWhenUsed/>
+    <w:rsid w:val="009A79AD"/>
+    <w:rPr>
+      <w:color w:val="0000FF"/>
+      <w:u w:val="single"/>
+    </w:rPr>
+  </w:style>
+  <w:style w:type="character" w:customStyle="1" w:styleId="30">
+    <w:name w:val="כותרת 3 תו"/>
+    <w:basedOn w:val="a0"/>
+    <w:link w:val="3"/>
+    <w:uiPriority w:val="9"/>
+    <w:rsid w:val="00BA3F35"/>
+    <w:rPr>
+      <w:rFonts w:ascii="Times New Roman" w:eastAsia="Times New Roman" w:hAnsi="Times New Roman" w:cs="Times New Roman"/>
+      <w:b/>
+      <w:bCs/>
+      <w:sz w:val="27"/>
+      <w:szCs w:val="27"/>
+    </w:rPr>
+  </w:style>
+  <w:style w:type="character" w:customStyle="1" w:styleId="mw-headline">
+    <w:name w:val="mw-headline"/>
+    <w:basedOn w:val="a0"/>
+    <w:rsid w:val="00BA3F35"/>
+  </w:style>
+  <w:style w:type="character" w:customStyle="1" w:styleId="mw-editsection">
+    <w:name w:val="mw-editsection"/>
+    <w:basedOn w:val="a0"/>
+    <w:rsid w:val="00BA3F35"/>
+  </w:style>
+  <w:style w:type="character" w:customStyle="1" w:styleId="mw-editsection-bracket">
+    <w:name w:val="mw-editsection-bracket"/>
+    <w:basedOn w:val="a0"/>
+    <w:rsid w:val="00BA3F35"/>
+  </w:style>
+  <w:style w:type="character" w:customStyle="1" w:styleId="mw-editsection-divider">
+    <w:name w:val="mw-editsection-divider"/>
+    <w:basedOn w:val="a0"/>
+    <w:rsid w:val="00BA3F35"/>
+  </w:style>
+  <w:style w:type="character" w:styleId="a4">
+    <w:name w:val="Unresolved Mention"/>
+    <w:basedOn w:val="a0"/>
+    <w:uiPriority w:val="99"/>
+    <w:semiHidden/>
+    <w:unhideWhenUsed/>
+    <w:rsid w:val="001808C7"/>
+    <w:rPr>
+      <w:color w:val="605E5C"/>
+      <w:shd w:val="clear" w:color="auto" w:fill="E1DFDD"/>
+    </w:rPr>
+  </w:style>
+  <w:style w:type="character" w:styleId="FollowedHyperlink">
+    <w:name w:val="FollowedHyperlink"/>
+    <w:basedOn w:val="a0"/>
+    <w:uiPriority w:val="99"/>
+    <w:semiHidden/>
+    <w:unhideWhenUsed/>
+    <w:rsid w:val="001808C7"/>
+    <w:rPr>
+      <w:color w:val="954F72" w:themeColor="followedHyperlink"/>
+      <w:u w:val="single"/>
+    </w:rPr>
   </w:style>
 </w:styles>
 </file>

</xml_diff>